<commit_message>
bao cao tuan 4
</commit_message>
<xml_diff>
--- a/NguyenDucXuan_tuần 4.docx
+++ b/NguyenDucXuan_tuần 4.docx
@@ -93,7 +93,7 @@
               </wp:anchor>
             </w:drawing>
           </mc:Choice>
-          <mc:Fallback xmlns:sl="http://schemas.openxmlformats.org/schemaLibrary/2006/main" xmlns:a="http://schemas.openxmlformats.org/drawingml/2006/main" xmlns:pic="http://schemas.openxmlformats.org/drawingml/2006/picture" xmlns:c="http://schemas.openxmlformats.org/drawingml/2006/chart" xmlns:lc="http://schemas.openxmlformats.org/drawingml/2006/lockedCanvas" xmlns:dgm="http://schemas.openxmlformats.org/drawingml/2006/diagram" xmlns="http://schemas.microsoft.com/office/tasks/2019/documenttasks" xmlns:cr="http://schemas.microsoft.com/office/comments/2020/reactions">
+          <mc:Fallback xmlns:cr="http://schemas.microsoft.com/office/comments/2020/reactions" xmlns="http://schemas.microsoft.com/office/tasks/2019/documenttasks" xmlns:dgm="http://schemas.openxmlformats.org/drawingml/2006/diagram" xmlns:lc="http://schemas.openxmlformats.org/drawingml/2006/lockedCanvas" xmlns:c="http://schemas.openxmlformats.org/drawingml/2006/chart" xmlns:pic="http://schemas.openxmlformats.org/drawingml/2006/picture" xmlns:a="http://schemas.openxmlformats.org/drawingml/2006/main" xmlns:sl="http://schemas.openxmlformats.org/schemaLibrary/2006/main">
             <w:drawing>
               <wp:anchor allowOverlap="1" behindDoc="1" distB="0" distT="0" distL="0" distR="0" hidden="0" layoutInCell="1" locked="0" relativeHeight="0" simplePos="0">
                 <wp:simplePos x="0" y="0"/>
@@ -10746,13 +10746,7 @@
         <w:spacing w:line="360" w:lineRule="auto"/>
       </w:pPr>
       <w:r>
-        <w:t>Quản lý đặt hàng: t</w:t>
-      </w:r>
-      <w:r>
-        <w:t xml:space="preserve">hanh </w:t>
-      </w:r>
-      <w:r>
-        <w:t>toán, theo dõi đơn hàng</w:t>
+        <w:t>Quản lý đặt hàng: thanh toán, theo dõi đơn hàng</w:t>
       </w:r>
     </w:p>
     <w:p>
@@ -11942,35 +11936,7 @@
           <w:rFonts w:asciiTheme="majorHAnsi" w:hAnsiTheme="majorHAnsi" w:cstheme="majorHAnsi"/>
           <w:color w:val="000000" w:themeColor="text1"/>
         </w:rPr>
-        <w:t xml:space="preserve">Người dùng nhập các thông tin: </w:t>
-      </w:r>
-      <w:r>
-        <w:rPr>
-          <w:rFonts w:asciiTheme="majorHAnsi" w:hAnsiTheme="majorHAnsi" w:cstheme="majorHAnsi"/>
-          <w:color w:val="000000" w:themeColor="text1"/>
-        </w:rPr>
-        <w:t>T</w:t>
-      </w:r>
-      <w:r>
-        <w:rPr>
-          <w:rFonts w:asciiTheme="majorHAnsi" w:hAnsiTheme="majorHAnsi" w:cstheme="majorHAnsi"/>
-          <w:color w:val="000000" w:themeColor="text1"/>
-        </w:rPr>
-        <w:t xml:space="preserve">ên đăng nhập và </w:t>
-      </w:r>
-      <w:r>
-        <w:rPr>
-          <w:rFonts w:asciiTheme="majorHAnsi" w:hAnsiTheme="majorHAnsi" w:cstheme="majorHAnsi"/>
-          <w:color w:val="000000" w:themeColor="text1"/>
-        </w:rPr>
-        <w:t>M</w:t>
-      </w:r>
-      <w:r>
-        <w:rPr>
-          <w:rFonts w:asciiTheme="majorHAnsi" w:hAnsiTheme="majorHAnsi" w:cstheme="majorHAnsi"/>
-          <w:color w:val="000000" w:themeColor="text1"/>
-        </w:rPr>
-        <w:t>ật khẩu và bấm nút “Đăng nhập”.</w:t>
+        <w:t>Người dùng nhập các thông tin: Tên đăng nhập và Mật khẩu và bấm nút “Đăng nhập”.</w:t>
       </w:r>
     </w:p>
     <w:p>
@@ -12262,21 +12228,7 @@
           <w:rFonts w:asciiTheme="majorHAnsi" w:hAnsiTheme="majorHAnsi" w:cstheme="majorHAnsi"/>
           <w:color w:val="000000" w:themeColor="text1"/>
         </w:rPr>
-        <w:t xml:space="preserve">Use case cho phép khách hàng tìm kiếm </w:t>
-      </w:r>
-      <w:r>
-        <w:rPr>
-          <w:rFonts w:asciiTheme="majorHAnsi" w:hAnsiTheme="majorHAnsi" w:cstheme="majorHAnsi"/>
-          <w:color w:val="000000" w:themeColor="text1"/>
-        </w:rPr>
-        <w:t>pizza</w:t>
-      </w:r>
-      <w:r>
-        <w:rPr>
-          <w:rFonts w:asciiTheme="majorHAnsi" w:hAnsiTheme="majorHAnsi" w:cstheme="majorHAnsi"/>
-          <w:color w:val="000000" w:themeColor="text1"/>
-        </w:rPr>
-        <w:t>.</w:t>
+        <w:t>Use case cho phép khách hàng tìm kiếm pizza.</w:t>
       </w:r>
     </w:p>
     <w:p>
@@ -12343,14 +12295,7 @@
           <w:rFonts w:asciiTheme="majorHAnsi" w:hAnsiTheme="majorHAnsi" w:cstheme="majorHAnsi"/>
           <w:color w:val="000000" w:themeColor="text1"/>
         </w:rPr>
-        <w:t xml:space="preserve">Use case này bắt đầu khi khách hàng kích vào ô tìm kiếm trên thanh công cụ, nhập tên sản phẩm và nhấn biểu tượng kính lúp ở bên cạnh. Hệ thống sẽ lấy các thông tin về sản phẩm bao gồm Name từ bảng </w:t>
-      </w:r>
-      <w:r>
-        <w:rPr>
-          <w:rFonts w:asciiTheme="majorHAnsi" w:hAnsiTheme="majorHAnsi" w:cstheme="majorHAnsi"/>
-          <w:color w:val="000000" w:themeColor="text1"/>
-        </w:rPr>
-        <w:t>PIZZA</w:t>
+        <w:t>Use case này bắt đầu khi khách hàng kích vào ô tìm kiếm trên thanh công cụ, nhập tên sản phẩm và nhấn biểu tượng kính lúp ở bên cạnh. Hệ thống sẽ lấy các thông tin về sản phẩm bao gồm Name từ bảng PIZZA</w:t>
       </w:r>
       <w:r>
         <w:rPr>
@@ -12728,21 +12673,7 @@
           <w:rFonts w:asciiTheme="majorHAnsi" w:hAnsiTheme="majorHAnsi" w:cstheme="majorHAnsi"/>
           <w:color w:val="000000" w:themeColor="text1"/>
         </w:rPr>
-        <w:t xml:space="preserve">Khách hàng kick vào ảnh của sản phẩm bất kỳ. Hệ thống sẽ hiển thị đầy đủ các thông tin (Name, </w:t>
-      </w:r>
-      <w:r>
-        <w:rPr>
-          <w:rFonts w:asciiTheme="majorHAnsi" w:hAnsiTheme="majorHAnsi" w:cstheme="majorHAnsi"/>
-          <w:color w:val="000000" w:themeColor="text1"/>
-        </w:rPr>
-        <w:t>Price</w:t>
-      </w:r>
-      <w:r>
-        <w:rPr>
-          <w:rFonts w:asciiTheme="majorHAnsi" w:hAnsiTheme="majorHAnsi" w:cstheme="majorHAnsi"/>
-          <w:color w:val="000000" w:themeColor="text1"/>
-        </w:rPr>
-        <w:t xml:space="preserve">, Description) từ bảng PRODUCTS, Image từ bảng </w:t>
+        <w:t xml:space="preserve">Khách hàng kick vào ảnh của sản phẩm bất kỳ. Hệ thống sẽ hiển thị đầy đủ các thông tin (Name, Price, Description) từ bảng PRODUCTS, Image từ bảng </w:t>
       </w:r>
       <w:r>
         <w:rPr>
@@ -12750,21 +12681,7 @@
           <w:color w:val="000000" w:themeColor="text1"/>
         </w:rPr>
         <w:lastRenderedPageBreak/>
-        <w:t>PIZZA</w:t>
-      </w:r>
-      <w:r>
-        <w:rPr>
-          <w:rFonts w:asciiTheme="majorHAnsi" w:hAnsiTheme="majorHAnsi" w:cstheme="majorHAnsi"/>
-          <w:color w:val="000000" w:themeColor="text1"/>
-        </w:rPr>
-        <w:t xml:space="preserve">IMAGE, (Name, </w:t>
-      </w:r>
-      <w:r>
-        <w:rPr>
-          <w:rFonts w:asciiTheme="majorHAnsi" w:hAnsiTheme="majorHAnsi" w:cstheme="majorHAnsi"/>
-          <w:color w:val="000000" w:themeColor="text1"/>
-        </w:rPr>
-        <w:t>Price</w:t>
+        <w:t>PIZZAIMAGE, (Name, Price</w:t>
       </w:r>
       <w:r>
         <w:rPr>
@@ -12779,21 +12696,7 @@
           <w:rFonts w:asciiTheme="majorHAnsi" w:hAnsiTheme="majorHAnsi" w:cstheme="majorHAnsi"/>
           <w:color w:val="000000" w:themeColor="text1"/>
         </w:rPr>
-        <w:t xml:space="preserve"> từ bảng </w:t>
-      </w:r>
-      <w:r>
-        <w:rPr>
-          <w:rFonts w:asciiTheme="majorHAnsi" w:hAnsiTheme="majorHAnsi" w:cstheme="majorHAnsi"/>
-          <w:color w:val="000000" w:themeColor="text1"/>
-        </w:rPr>
-        <w:t>SIZE</w:t>
-      </w:r>
-      <w:r>
-        <w:rPr>
-          <w:rFonts w:asciiTheme="majorHAnsi" w:hAnsiTheme="majorHAnsi" w:cstheme="majorHAnsi"/>
-          <w:color w:val="000000" w:themeColor="text1"/>
-        </w:rPr>
-        <w:t>,</w:t>
+        <w:t xml:space="preserve"> từ bảng SIZE,</w:t>
       </w:r>
       <w:r>
         <w:rPr>
@@ -13139,15 +13042,7 @@
           <w:bCs/>
           <w:color w:val="000000" w:themeColor="text1"/>
         </w:rPr>
-        <w:t xml:space="preserve">Khách hàng nhập thông tin cần chỉnh sửa rồi kích nút "Cập nhật". Hệ thống cập nhật lại thông tin trên bảng </w:t>
-      </w:r>
-      <w:r>
-        <w:rPr>
-          <w:rFonts w:asciiTheme="majorHAnsi" w:hAnsiTheme="majorHAnsi" w:cstheme="majorHAnsi"/>
-          <w:bCs/>
-          <w:color w:val="000000" w:themeColor="text1"/>
-        </w:rPr>
-        <w:t>User</w:t>
+        <w:t>Khách hàng nhập thông tin cần chỉnh sửa rồi kích nút "Cập nhật". Hệ thống cập nhật lại thông tin trên bảng User</w:t>
       </w:r>
       <w:r>
         <w:rPr>
@@ -13405,23 +13300,7 @@
           <w:bCs/>
           <w:color w:val="000000" w:themeColor="text1"/>
         </w:rPr>
-        <w:t xml:space="preserve">- Mô tả vắn tắt: Use case này cho phép quản trị viên xem, thêm, sửa thông tin, xóa các sản phẩm trong bảng </w:t>
-      </w:r>
-      <w:r>
-        <w:rPr>
-          <w:rFonts w:asciiTheme="majorHAnsi" w:hAnsiTheme="majorHAnsi" w:cstheme="majorHAnsi"/>
-          <w:bCs/>
-          <w:color w:val="000000" w:themeColor="text1"/>
-        </w:rPr>
-        <w:t>PIZZA</w:t>
-      </w:r>
-      <w:r>
-        <w:rPr>
-          <w:rFonts w:asciiTheme="majorHAnsi" w:hAnsiTheme="majorHAnsi" w:cstheme="majorHAnsi"/>
-          <w:bCs/>
-          <w:color w:val="000000" w:themeColor="text1"/>
-        </w:rPr>
-        <w:t>.</w:t>
+        <w:t>- Mô tả vắn tắt: Use case này cho phép quản trị viên xem, thêm, sửa thông tin, xóa các sản phẩm trong bảng PIZZA.</w:t>
       </w:r>
     </w:p>
     <w:p>
@@ -13493,15 +13372,7 @@
           <w:bCs/>
           <w:color w:val="000000" w:themeColor="text1"/>
         </w:rPr>
-        <w:t>Use case này bắt đầu khi quản trị viên kích vào nút “</w:t>
-      </w:r>
-      <w:r>
-        <w:rPr>
-          <w:rFonts w:asciiTheme="majorHAnsi" w:hAnsiTheme="majorHAnsi" w:cstheme="majorHAnsi"/>
-          <w:bCs/>
-          <w:color w:val="000000" w:themeColor="text1"/>
-        </w:rPr>
-        <w:t>Quản</w:t>
+        <w:t>Use case này bắt đầu khi quản trị viên kích vào nút “Quản</w:t>
       </w:r>
       <w:r>
         <w:rPr>
@@ -13518,23 +13389,7 @@
           <w:bCs/>
           <w:color w:val="000000" w:themeColor="text1"/>
         </w:rPr>
-        <w:t xml:space="preserve">” trên thanh Menu quản trị. Hệ thống lấy thông tin chi tiết của các sản phẩm từ bảng </w:t>
-      </w:r>
-      <w:r>
-        <w:rPr>
-          <w:rFonts w:asciiTheme="majorHAnsi" w:hAnsiTheme="majorHAnsi" w:cstheme="majorHAnsi"/>
-          <w:bCs/>
-          <w:color w:val="000000" w:themeColor="text1"/>
-        </w:rPr>
-        <w:t>PIZZA</w:t>
-      </w:r>
-      <w:r>
-        <w:rPr>
-          <w:rFonts w:asciiTheme="majorHAnsi" w:hAnsiTheme="majorHAnsi" w:cstheme="majorHAnsi"/>
-          <w:bCs/>
-          <w:color w:val="000000" w:themeColor="text1"/>
-        </w:rPr>
-        <w:t xml:space="preserve">, </w:t>
+        <w:t xml:space="preserve">” trên thanh Menu quản trị. Hệ thống lấy thông tin chi tiết của các sản phẩm từ bảng PIZZA, </w:t>
       </w:r>
       <w:r>
         <w:rPr>
@@ -13607,15 +13462,7 @@
           <w:bCs/>
           <w:color w:val="000000" w:themeColor="text1"/>
         </w:rPr>
-        <w:t>Quản trị viên kích vào nút “Thêm sản phẩm”. Hệ thống hiển thị “</w:t>
-      </w:r>
-      <w:r>
-        <w:rPr>
-          <w:rFonts w:asciiTheme="majorHAnsi" w:hAnsiTheme="majorHAnsi" w:cstheme="majorHAnsi"/>
-          <w:bCs/>
-          <w:color w:val="000000" w:themeColor="text1"/>
-        </w:rPr>
-        <w:t>Pizza</w:t>
+        <w:t>Quản trị viên kích vào nút “Thêm sản phẩm”. Hệ thống hiển thị “Pizza</w:t>
       </w:r>
       <w:r>
         <w:rPr>
@@ -13656,47 +13503,7 @@
           <w:bCs/>
           <w:color w:val="000000" w:themeColor="text1"/>
         </w:rPr>
-        <w:t xml:space="preserve">Quản trị viên nhập các thông tin sản phẩm và kích vào nút “Thêm sản phẩm”. Hệ thống tạo ra </w:t>
-      </w:r>
-      <w:r>
-        <w:rPr>
-          <w:rFonts w:asciiTheme="majorHAnsi" w:hAnsiTheme="majorHAnsi" w:cstheme="majorHAnsi"/>
-          <w:bCs/>
-          <w:color w:val="000000" w:themeColor="text1"/>
-        </w:rPr>
-        <w:t>id</w:t>
-      </w:r>
-      <w:r>
-        <w:rPr>
-          <w:rFonts w:asciiTheme="majorHAnsi" w:hAnsiTheme="majorHAnsi" w:cstheme="majorHAnsi"/>
-          <w:bCs/>
-          <w:color w:val="000000" w:themeColor="text1"/>
-        </w:rPr>
-        <w:t xml:space="preserve"> lưu các thông tin vào bảng </w:t>
-      </w:r>
-      <w:r>
-        <w:rPr>
-          <w:rFonts w:asciiTheme="majorHAnsi" w:hAnsiTheme="majorHAnsi" w:cstheme="majorHAnsi"/>
-          <w:bCs/>
-          <w:color w:val="000000" w:themeColor="text1"/>
-        </w:rPr>
-        <w:t>PIZZA</w:t>
-      </w:r>
-      <w:r>
-        <w:rPr>
-          <w:rFonts w:asciiTheme="majorHAnsi" w:hAnsiTheme="majorHAnsi" w:cstheme="majorHAnsi"/>
-          <w:bCs/>
-          <w:color w:val="000000" w:themeColor="text1"/>
-        </w:rPr>
-        <w:t xml:space="preserve">, </w:t>
-      </w:r>
-      <w:r>
-        <w:rPr>
-          <w:rFonts w:asciiTheme="majorHAnsi" w:hAnsiTheme="majorHAnsi" w:cstheme="majorHAnsi"/>
-          <w:bCs/>
-          <w:color w:val="000000" w:themeColor="text1"/>
-        </w:rPr>
-        <w:t>PIZZAIMAGE</w:t>
+        <w:t>Quản trị viên nhập các thông tin sản phẩm và kích vào nút “Thêm sản phẩm”. Hệ thống tạo ra id lưu các thông tin vào bảng PIZZA, PIZZAIMAGE</w:t>
       </w:r>
       <w:r>
         <w:rPr>
@@ -13785,39 +13592,7 @@
           <w:bCs/>
           <w:color w:val="000000" w:themeColor="text1"/>
         </w:rPr>
-        <w:t xml:space="preserve">Quản trị viên sửa thông tin của sản phẩm và kích vào nút “Cập nhật”. Hệ thống sẽ cập nhật thông tin sản phẩm trong bảng </w:t>
-      </w:r>
-      <w:r>
-        <w:rPr>
-          <w:rFonts w:asciiTheme="majorHAnsi" w:hAnsiTheme="majorHAnsi" w:cstheme="majorHAnsi"/>
-          <w:bCs/>
-          <w:color w:val="000000" w:themeColor="text1"/>
-        </w:rPr>
-        <w:t>PIZZA</w:t>
-      </w:r>
-      <w:r>
-        <w:rPr>
-          <w:rFonts w:asciiTheme="majorHAnsi" w:hAnsiTheme="majorHAnsi" w:cstheme="majorHAnsi"/>
-          <w:bCs/>
-          <w:color w:val="000000" w:themeColor="text1"/>
-        </w:rPr>
-        <w:t xml:space="preserve">, </w:t>
-      </w:r>
-      <w:r>
-        <w:rPr>
-          <w:rFonts w:asciiTheme="majorHAnsi" w:hAnsiTheme="majorHAnsi" w:cstheme="majorHAnsi"/>
-          <w:bCs/>
-          <w:color w:val="000000" w:themeColor="text1"/>
-        </w:rPr>
-        <w:t>PIZZAIMAGE</w:t>
-      </w:r>
-      <w:r>
-        <w:rPr>
-          <w:rFonts w:asciiTheme="majorHAnsi" w:hAnsiTheme="majorHAnsi" w:cstheme="majorHAnsi"/>
-          <w:bCs/>
-          <w:color w:val="000000" w:themeColor="text1"/>
-        </w:rPr>
-        <w:t xml:space="preserve"> và hiển thị danh sách sản phẩm đã cập nhật.</w:t>
+        <w:t>Quản trị viên sửa thông tin của sản phẩm và kích vào nút “Cập nhật”. Hệ thống sẽ cập nhật thông tin sản phẩm trong bảng PIZZA, PIZZAIMAGE và hiển thị danh sách sản phẩm đã cập nhật.</w:t>
       </w:r>
     </w:p>
     <w:p>
@@ -14244,47 +14019,7 @@
           <w:bCs/>
           <w:color w:val="000000" w:themeColor="text1"/>
         </w:rPr>
-        <w:t>Use case này bắt đầu khi khách hàng kick vào nút “Giỏ hàng”. Hệ thống lấy thông tin của sản phẩm (</w:t>
-      </w:r>
-      <w:r>
-        <w:rPr>
-          <w:rFonts w:asciiTheme="majorHAnsi" w:hAnsiTheme="majorHAnsi" w:cstheme="majorHAnsi"/>
-          <w:bCs/>
-          <w:color w:val="000000" w:themeColor="text1"/>
-        </w:rPr>
-        <w:t>Name</w:t>
-      </w:r>
-      <w:r>
-        <w:rPr>
-          <w:rFonts w:asciiTheme="majorHAnsi" w:hAnsiTheme="majorHAnsi" w:cstheme="majorHAnsi"/>
-          <w:bCs/>
-          <w:color w:val="000000" w:themeColor="text1"/>
-        </w:rPr>
-        <w:t xml:space="preserve">, </w:t>
-      </w:r>
-      <w:r>
-        <w:rPr>
-          <w:rFonts w:asciiTheme="majorHAnsi" w:hAnsiTheme="majorHAnsi" w:cstheme="majorHAnsi"/>
-          <w:bCs/>
-          <w:color w:val="000000" w:themeColor="text1"/>
-        </w:rPr>
-        <w:t>Price</w:t>
-      </w:r>
-      <w:r>
-        <w:rPr>
-          <w:rFonts w:asciiTheme="majorHAnsi" w:hAnsiTheme="majorHAnsi" w:cstheme="majorHAnsi"/>
-          <w:bCs/>
-          <w:color w:val="000000" w:themeColor="text1"/>
-        </w:rPr>
-        <w:t xml:space="preserve">) từ bảng </w:t>
-      </w:r>
-      <w:r>
-        <w:rPr>
-          <w:rFonts w:asciiTheme="majorHAnsi" w:hAnsiTheme="majorHAnsi" w:cstheme="majorHAnsi"/>
-          <w:bCs/>
-          <w:color w:val="000000" w:themeColor="text1"/>
-        </w:rPr>
-        <w:t>PRODUCT</w:t>
+        <w:t>Use case này bắt đầu khi khách hàng kick vào nút “Giỏ hàng”. Hệ thống lấy thông tin của sản phẩm (Name, Price) từ bảng PRODUCT</w:t>
       </w:r>
       <w:r>
         <w:rPr>
@@ -14301,31 +14036,7 @@
           <w:bCs/>
           <w:color w:val="000000" w:themeColor="text1"/>
         </w:rPr>
-        <w:t xml:space="preserve"> </w:t>
-      </w:r>
-      <w:r>
-        <w:rPr>
-          <w:rFonts w:asciiTheme="majorHAnsi" w:hAnsiTheme="majorHAnsi" w:cstheme="majorHAnsi"/>
-          <w:bCs/>
-          <w:color w:val="000000" w:themeColor="text1"/>
-        </w:rPr>
-        <w:t>I</w:t>
-      </w:r>
-      <w:r>
-        <w:rPr>
-          <w:rFonts w:asciiTheme="majorHAnsi" w:hAnsiTheme="majorHAnsi" w:cstheme="majorHAnsi"/>
-          <w:bCs/>
-          <w:color w:val="000000" w:themeColor="text1"/>
-        </w:rPr>
-        <w:t>mage_</w:t>
-      </w:r>
-      <w:r>
-        <w:rPr>
-          <w:rFonts w:asciiTheme="majorHAnsi" w:hAnsiTheme="majorHAnsi" w:cstheme="majorHAnsi"/>
-          <w:bCs/>
-          <w:color w:val="000000" w:themeColor="text1"/>
-        </w:rPr>
-        <w:t>url</w:t>
+        <w:t xml:space="preserve"> Image_url</w:t>
       </w:r>
       <w:r>
         <w:rPr>
@@ -14841,15 +14552,7 @@
           <w:bCs/>
           <w:color w:val="000000" w:themeColor="text1"/>
         </w:rPr>
-        <w:t xml:space="preserve">Use case này bắt đầu khi khách hàng kick vào nút “Giỏ hàng” trong trang chủ. Hệ thống sẽ hiển thị danh sach các sản phẩm có trong giỏ hàng từ bảng </w:t>
-      </w:r>
-      <w:r>
-        <w:rPr>
-          <w:rFonts w:asciiTheme="majorHAnsi" w:hAnsiTheme="majorHAnsi" w:cstheme="majorHAnsi"/>
-          <w:bCs/>
-          <w:color w:val="000000" w:themeColor="text1"/>
-        </w:rPr>
-        <w:t>PIZZA</w:t>
+        <w:t>Use case này bắt đầu khi khách hàng kick vào nút “Giỏ hàng” trong trang chủ. Hệ thống sẽ hiển thị danh sach các sản phẩm có trong giỏ hàng từ bảng PIZZA</w:t>
       </w:r>
       <w:r>
         <w:rPr>
@@ -14922,15 +14625,7 @@
           <w:bCs/>
           <w:color w:val="000000" w:themeColor="text1"/>
         </w:rPr>
-        <w:t xml:space="preserve">Khách hàng chỉnh sửa số lượng sản tùy ý. Hệ thống sẽ cập nhật lại thông tin sản </w:t>
-      </w:r>
-      <w:r>
-        <w:rPr>
-          <w:rFonts w:asciiTheme="majorHAnsi" w:hAnsiTheme="majorHAnsi" w:cstheme="majorHAnsi"/>
-          <w:bCs/>
-          <w:color w:val="000000" w:themeColor="text1"/>
-        </w:rPr>
-        <w:t>phẩm</w:t>
+        <w:t>Khách hàng chỉnh sửa số lượng sản tùy ý. Hệ thống sẽ cập nhật lại thông tin sản phẩm</w:t>
       </w:r>
       <w:r>
         <w:rPr>
@@ -14947,15 +14642,7 @@
           <w:bCs/>
           <w:color w:val="000000" w:themeColor="text1"/>
         </w:rPr>
-        <w:t xml:space="preserve"> trong </w:t>
-      </w:r>
-      <w:r>
-        <w:rPr>
-          <w:rFonts w:asciiTheme="majorHAnsi" w:hAnsiTheme="majorHAnsi" w:cstheme="majorHAnsi"/>
-          <w:bCs/>
-          <w:color w:val="000000" w:themeColor="text1"/>
-        </w:rPr>
-        <w:t>localstorage</w:t>
+        <w:t xml:space="preserve"> trong localstorage</w:t>
       </w:r>
       <w:r>
         <w:rPr>
@@ -15020,15 +14707,7 @@
           <w:bCs/>
           <w:color w:val="000000" w:themeColor="text1"/>
         </w:rPr>
-        <w:t xml:space="preserve">Khách hàng nhấn vào biểu tượng thùng rác. Hệ thống sẽ xóa thông tin sản phẩm vừa xóa ra khỏi </w:t>
-      </w:r>
-      <w:r>
-        <w:rPr>
-          <w:rFonts w:asciiTheme="majorHAnsi" w:hAnsiTheme="majorHAnsi" w:cstheme="majorHAnsi"/>
-          <w:bCs/>
-          <w:color w:val="000000" w:themeColor="text1"/>
-        </w:rPr>
-        <w:t>localstorage</w:t>
+        <w:t>Khách hàng nhấn vào biểu tượng thùng rác. Hệ thống sẽ xóa thông tin sản phẩm vừa xóa ra khỏi localstorage</w:t>
       </w:r>
       <w:r>
         <w:rPr>
@@ -15300,15 +14979,32 @@
           <w:bCs/>
           <w:color w:val="000000" w:themeColor="text1"/>
         </w:rPr>
-        <w:t xml:space="preserve">- Mô tả vắn tắt: Use case này cho phép khách hàng quản lý </w:t>
-      </w:r>
-      <w:r>
-        <w:rPr>
-          <w:rFonts w:asciiTheme="majorHAnsi" w:hAnsiTheme="majorHAnsi" w:cstheme="majorHAnsi"/>
-          <w:bCs/>
-          <w:color w:val="000000" w:themeColor="text1"/>
-        </w:rPr>
-        <w:t>đơn</w:t>
+        <w:t xml:space="preserve">- Mô tả vắn tắt: Use case này cho phép </w:t>
+      </w:r>
+      <w:r>
+        <w:rPr>
+          <w:rFonts w:asciiTheme="majorHAnsi" w:hAnsiTheme="majorHAnsi" w:cstheme="majorHAnsi"/>
+          <w:bCs/>
+          <w:color w:val="000000" w:themeColor="text1"/>
+        </w:rPr>
+        <w:t>quản</w:t>
+      </w:r>
+      <w:r>
+        <w:rPr>
+          <w:rFonts w:asciiTheme="majorHAnsi" w:hAnsiTheme="majorHAnsi" w:cstheme="majorHAnsi"/>
+          <w:bCs/>
+          <w:color w:val="000000" w:themeColor="text1"/>
+          <w:lang w:val="vi-VN"/>
+        </w:rPr>
+        <w:t xml:space="preserve"> lý </w:t>
+      </w:r>
+      <w:r>
+        <w:rPr>
+          <w:rFonts w:asciiTheme="majorHAnsi" w:hAnsiTheme="majorHAnsi" w:cstheme="majorHAnsi"/>
+          <w:bCs/>
+          <w:color w:val="000000" w:themeColor="text1"/>
+        </w:rPr>
+        <w:t>quản lý đơn</w:t>
       </w:r>
       <w:r>
         <w:rPr>
@@ -15581,15 +15277,7 @@
           <w:bCs/>
           <w:color w:val="000000" w:themeColor="text1"/>
         </w:rPr>
-        <w:t>Use case này bắt đầu khi khách hàng kick vào nút “</w:t>
-      </w:r>
-      <w:r>
-        <w:rPr>
-          <w:rFonts w:asciiTheme="majorHAnsi" w:hAnsiTheme="majorHAnsi" w:cstheme="majorHAnsi"/>
-          <w:bCs/>
-          <w:color w:val="000000" w:themeColor="text1"/>
-        </w:rPr>
-        <w:t>Thêm</w:t>
+        <w:t>Use case này bắt đầu khi khách hàng kick vào nút “Thêm</w:t>
       </w:r>
       <w:r>
         <w:rPr>
@@ -15606,15 +15294,7 @@
           <w:bCs/>
           <w:color w:val="000000" w:themeColor="text1"/>
         </w:rPr>
-        <w:t xml:space="preserve">” trong </w:t>
-      </w:r>
-      <w:r>
-        <w:rPr>
-          <w:rFonts w:asciiTheme="majorHAnsi" w:hAnsiTheme="majorHAnsi" w:cstheme="majorHAnsi"/>
-          <w:bCs/>
-          <w:color w:val="000000" w:themeColor="text1"/>
-        </w:rPr>
-        <w:t>màn</w:t>
+        <w:t>” trong màn</w:t>
       </w:r>
       <w:r>
         <w:rPr>
@@ -15631,15 +15311,7 @@
           <w:bCs/>
           <w:color w:val="000000" w:themeColor="text1"/>
         </w:rPr>
-        <w:t xml:space="preserve">. Hệ thống sẽ hiển thị </w:t>
-      </w:r>
-      <w:r>
-        <w:rPr>
-          <w:rFonts w:asciiTheme="majorHAnsi" w:hAnsiTheme="majorHAnsi" w:cstheme="majorHAnsi"/>
-          <w:bCs/>
-          <w:color w:val="000000" w:themeColor="text1"/>
-        </w:rPr>
-        <w:t>form</w:t>
+        <w:t>. Hệ thống sẽ hiển thị form</w:t>
       </w:r>
       <w:r>
         <w:rPr>
@@ -15913,15 +15585,40 @@
           <w:bCs/>
           <w:color w:val="000000" w:themeColor="text1"/>
         </w:rPr>
-        <w:t xml:space="preserve"> màn hình các sản phẩm còn lại trong giỏ </w:t>
-      </w:r>
-      <w:r>
-        <w:rPr>
-          <w:rFonts w:asciiTheme="majorHAnsi" w:hAnsiTheme="majorHAnsi" w:cstheme="majorHAnsi"/>
-          <w:bCs/>
-          <w:color w:val="000000" w:themeColor="text1"/>
-        </w:rPr>
-        <w:t>hàngdanh</w:t>
+        <w:t xml:space="preserve"> màn hình các </w:t>
+      </w:r>
+      <w:r>
+        <w:rPr>
+          <w:rFonts w:asciiTheme="majorHAnsi" w:hAnsiTheme="majorHAnsi" w:cstheme="majorHAnsi"/>
+          <w:bCs/>
+          <w:color w:val="000000" w:themeColor="text1"/>
+        </w:rPr>
+        <w:t>đơn</w:t>
+      </w:r>
+      <w:r>
+        <w:rPr>
+          <w:rFonts w:asciiTheme="majorHAnsi" w:hAnsiTheme="majorHAnsi" w:cstheme="majorHAnsi"/>
+          <w:bCs/>
+          <w:color w:val="000000" w:themeColor="text1"/>
+          <w:lang w:val="vi-VN"/>
+        </w:rPr>
+        <w:t xml:space="preserve"> hàng </w:t>
+      </w:r>
+      <w:r>
+        <w:rPr>
+          <w:rFonts w:asciiTheme="majorHAnsi" w:hAnsiTheme="majorHAnsi" w:cstheme="majorHAnsi"/>
+          <w:bCs/>
+          <w:color w:val="000000" w:themeColor="text1"/>
+        </w:rPr>
+        <w:t xml:space="preserve">còn lại trong </w:t>
+      </w:r>
+      <w:r>
+        <w:rPr>
+          <w:rFonts w:asciiTheme="majorHAnsi" w:hAnsiTheme="majorHAnsi" w:cstheme="majorHAnsi"/>
+          <w:bCs/>
+          <w:color w:val="000000" w:themeColor="text1"/>
+        </w:rPr>
+        <w:t>danh</w:t>
       </w:r>
       <w:r>
         <w:rPr>
@@ -16082,34 +15779,7 @@
           <w:color w:val="000000" w:themeColor="text1"/>
           <w:lang w:val="vi-VN"/>
         </w:rPr>
-        <w:t xml:space="preserve"> viên </w:t>
-      </w:r>
-      <w:r>
-        <w:rPr>
-          <w:rFonts w:asciiTheme="majorHAnsi" w:hAnsiTheme="majorHAnsi" w:cstheme="majorHAnsi"/>
-          <w:bCs/>
-          <w:color w:val="000000" w:themeColor="text1"/>
-          <w:lang w:val="vi-VN"/>
-        </w:rPr>
-        <w:t xml:space="preserve">phải đăng nhập vào hệ thống trước khi </w:t>
-      </w:r>
-      <w:r>
-        <w:rPr>
-          <w:rFonts w:asciiTheme="majorHAnsi" w:hAnsiTheme="majorHAnsi" w:cstheme="majorHAnsi"/>
-          <w:bCs/>
-          <w:color w:val="000000" w:themeColor="text1"/>
-          <w:lang w:val="vi-VN"/>
-        </w:rPr>
-        <w:t xml:space="preserve">thực hiện quản lý đơn </w:t>
-      </w:r>
-      <w:r>
-        <w:rPr>
-          <w:rFonts w:asciiTheme="majorHAnsi" w:hAnsiTheme="majorHAnsi" w:cstheme="majorHAnsi"/>
-          <w:bCs/>
-          <w:color w:val="000000" w:themeColor="text1"/>
-          <w:lang w:val="vi-VN"/>
-        </w:rPr>
-        <w:t>hàng</w:t>
+        <w:t xml:space="preserve"> viên phải đăng nhập vào hệ thống trước khi thực hiện quản lý đơn hàng</w:t>
       </w:r>
       <w:r>
         <w:rPr>
@@ -16194,22 +15864,1148 @@
         <w:spacing w:after="0"/>
         <w:ind w:left="0" w:firstLine="0"/>
         <w:rPr>
+          <w:rFonts w:asciiTheme="majorHAnsi" w:hAnsiTheme="majorHAnsi" w:cstheme="majorHAnsi"/>
           <w:bCs/>
           <w:color w:val="000000" w:themeColor="text1"/>
           <w:lang w:val="vi-VN"/>
         </w:rPr>
       </w:pPr>
+      <w:r>
+        <w:rPr>
+          <w:rFonts w:asciiTheme="majorHAnsi" w:hAnsiTheme="majorHAnsi" w:cstheme="majorHAnsi"/>
+          <w:bCs/>
+          <w:color w:val="000000" w:themeColor="text1"/>
+        </w:rPr>
+        <w:t>2</w:t>
+      </w:r>
+      <w:r>
+        <w:rPr>
+          <w:rFonts w:asciiTheme="majorHAnsi" w:hAnsiTheme="majorHAnsi" w:cstheme="majorHAnsi"/>
+          <w:bCs/>
+          <w:color w:val="000000" w:themeColor="text1"/>
+          <w:lang w:val="vi-VN"/>
+        </w:rPr>
+        <w:t>.4.10 Usecase Quản lý thành viên</w:t>
+      </w:r>
     </w:p>
     <w:p>
       <w:pPr>
         <w:pStyle w:val="Para2"/>
-        <w:ind w:left="-142" w:firstLine="0"/>
-        <w:rPr>
+        <w:spacing w:after="0"/>
+        <w:ind w:left="284" w:firstLine="0"/>
+        <w:rPr>
+          <w:rFonts w:asciiTheme="majorHAnsi" w:hAnsiTheme="majorHAnsi" w:cstheme="majorHAnsi"/>
+          <w:bCs/>
+          <w:color w:val="000000" w:themeColor="text1"/>
+        </w:rPr>
+      </w:pPr>
+      <w:r>
+        <w:rPr>
+          <w:rFonts w:asciiTheme="majorHAnsi" w:hAnsiTheme="majorHAnsi" w:cstheme="majorHAnsi"/>
+          <w:bCs/>
+          <w:color w:val="000000" w:themeColor="text1"/>
+        </w:rPr>
+        <w:t xml:space="preserve">- Mô tả vắn tắt: Use case này cho phép </w:t>
+      </w:r>
+      <w:r>
+        <w:rPr>
+          <w:rFonts w:asciiTheme="majorHAnsi" w:hAnsiTheme="majorHAnsi" w:cstheme="majorHAnsi"/>
+          <w:bCs/>
+          <w:color w:val="000000" w:themeColor="text1"/>
+        </w:rPr>
+        <w:t>admin</w:t>
+      </w:r>
+      <w:r>
+        <w:rPr>
+          <w:rFonts w:asciiTheme="majorHAnsi" w:hAnsiTheme="majorHAnsi" w:cstheme="majorHAnsi"/>
           <w:bCs/>
           <w:color w:val="000000" w:themeColor="text1"/>
           <w:lang w:val="vi-VN"/>
         </w:rPr>
-      </w:pPr>
+        <w:t xml:space="preserve"> </w:t>
+      </w:r>
+      <w:r>
+        <w:rPr>
+          <w:rFonts w:asciiTheme="majorHAnsi" w:hAnsiTheme="majorHAnsi" w:cstheme="majorHAnsi"/>
+          <w:bCs/>
+          <w:color w:val="000000" w:themeColor="text1"/>
+        </w:rPr>
+        <w:t>quản lý đơn</w:t>
+      </w:r>
+      <w:r>
+        <w:rPr>
+          <w:rFonts w:asciiTheme="majorHAnsi" w:hAnsiTheme="majorHAnsi" w:cstheme="majorHAnsi"/>
+          <w:bCs/>
+          <w:color w:val="000000" w:themeColor="text1"/>
+          <w:lang w:val="vi-VN"/>
+        </w:rPr>
+        <w:t xml:space="preserve"> </w:t>
+      </w:r>
+      <w:r>
+        <w:rPr>
+          <w:rFonts w:asciiTheme="majorHAnsi" w:hAnsiTheme="majorHAnsi" w:cstheme="majorHAnsi"/>
+          <w:bCs/>
+          <w:color w:val="000000" w:themeColor="text1"/>
+        </w:rPr>
+        <w:t>hàng .</w:t>
+      </w:r>
+    </w:p>
+    <w:p>
+      <w:pPr>
+        <w:pStyle w:val="Para2"/>
+        <w:numPr>
+          <w:ilvl w:val="0"/>
+          <w:numId w:val="17"/>
+        </w:numPr>
+        <w:spacing w:after="0"/>
+        <w:ind w:left="284" w:firstLine="0"/>
+        <w:rPr>
+          <w:rFonts w:asciiTheme="majorHAnsi" w:hAnsiTheme="majorHAnsi" w:cstheme="majorHAnsi"/>
+          <w:bCs/>
+          <w:color w:val="000000" w:themeColor="text1"/>
+        </w:rPr>
+      </w:pPr>
+      <w:r>
+        <w:rPr>
+          <w:rFonts w:asciiTheme="majorHAnsi" w:hAnsiTheme="majorHAnsi" w:cstheme="majorHAnsi"/>
+          <w:bCs/>
+          <w:color w:val="000000" w:themeColor="text1"/>
+        </w:rPr>
+        <w:t>Luồng sự kiện:</w:t>
+      </w:r>
+    </w:p>
+    <w:p>
+      <w:pPr>
+        <w:pStyle w:val="Para2"/>
+        <w:numPr>
+          <w:ilvl w:val="1"/>
+          <w:numId w:val="17"/>
+        </w:numPr>
+        <w:spacing w:after="0"/>
+        <w:ind w:left="567" w:hanging="141"/>
+        <w:rPr>
+          <w:rFonts w:asciiTheme="majorHAnsi" w:hAnsiTheme="majorHAnsi" w:cstheme="majorHAnsi"/>
+          <w:bCs/>
+          <w:color w:val="000000" w:themeColor="text1"/>
+        </w:rPr>
+      </w:pPr>
+      <w:r>
+        <w:rPr>
+          <w:rFonts w:asciiTheme="majorHAnsi" w:hAnsiTheme="majorHAnsi" w:cstheme="majorHAnsi"/>
+          <w:bCs/>
+          <w:color w:val="000000" w:themeColor="text1"/>
+        </w:rPr>
+        <w:t>Luồng cơ bản:</w:t>
+      </w:r>
+    </w:p>
+    <w:p>
+      <w:pPr>
+        <w:pStyle w:val="Para3"/>
+        <w:numPr>
+          <w:ilvl w:val="3"/>
+          <w:numId w:val="27"/>
+        </w:numPr>
+        <w:spacing w:after="0"/>
+        <w:ind w:left="993"/>
+        <w:rPr>
+          <w:rFonts w:asciiTheme="majorHAnsi" w:hAnsiTheme="majorHAnsi" w:cstheme="majorHAnsi"/>
+          <w:bCs/>
+          <w:color w:val="000000" w:themeColor="text1"/>
+        </w:rPr>
+      </w:pPr>
+      <w:r>
+        <w:rPr>
+          <w:rFonts w:asciiTheme="majorHAnsi" w:hAnsiTheme="majorHAnsi" w:cstheme="majorHAnsi"/>
+          <w:bCs/>
+          <w:color w:val="000000" w:themeColor="text1"/>
+        </w:rPr>
+        <w:t>Xem danh</w:t>
+      </w:r>
+      <w:r>
+        <w:rPr>
+          <w:rFonts w:asciiTheme="majorHAnsi" w:hAnsiTheme="majorHAnsi" w:cstheme="majorHAnsi"/>
+          <w:bCs/>
+          <w:color w:val="000000" w:themeColor="text1"/>
+          <w:lang w:val="vi-VN"/>
+        </w:rPr>
+        <w:t xml:space="preserve"> sách </w:t>
+      </w:r>
+      <w:r>
+        <w:rPr>
+          <w:rFonts w:asciiTheme="majorHAnsi" w:hAnsiTheme="majorHAnsi" w:cstheme="majorHAnsi"/>
+          <w:bCs/>
+          <w:color w:val="000000" w:themeColor="text1"/>
+          <w:lang w:val="vi-VN"/>
+        </w:rPr>
+        <w:t>thành viên</w:t>
+      </w:r>
+      <w:r>
+        <w:rPr>
+          <w:rFonts w:asciiTheme="majorHAnsi" w:hAnsiTheme="majorHAnsi" w:cstheme="majorHAnsi"/>
+          <w:bCs/>
+          <w:color w:val="000000" w:themeColor="text1"/>
+        </w:rPr>
+        <w:t>:</w:t>
+      </w:r>
+    </w:p>
+    <w:p>
+      <w:pPr>
+        <w:pStyle w:val="Para3"/>
+        <w:numPr>
+          <w:ilvl w:val="0"/>
+          <w:numId w:val="0"/>
+        </w:numPr>
+        <w:spacing w:after="0"/>
+        <w:ind w:left="1134" w:firstLine="567"/>
+        <w:rPr>
+          <w:rFonts w:asciiTheme="majorHAnsi" w:hAnsiTheme="majorHAnsi" w:cstheme="majorHAnsi"/>
+          <w:bCs/>
+          <w:color w:val="000000" w:themeColor="text1"/>
+          <w:lang w:val="vi-VN"/>
+        </w:rPr>
+      </w:pPr>
+      <w:r>
+        <w:rPr>
+          <w:rFonts w:asciiTheme="majorHAnsi" w:hAnsiTheme="majorHAnsi" w:cstheme="majorHAnsi"/>
+          <w:bCs/>
+          <w:color w:val="000000" w:themeColor="text1"/>
+        </w:rPr>
+        <w:t>Use case này bắt đầu khi khách hàng kick vào nút “Quản</w:t>
+      </w:r>
+      <w:r>
+        <w:rPr>
+          <w:rFonts w:asciiTheme="majorHAnsi" w:hAnsiTheme="majorHAnsi" w:cstheme="majorHAnsi"/>
+          <w:bCs/>
+          <w:color w:val="000000" w:themeColor="text1"/>
+          <w:lang w:val="vi-VN"/>
+        </w:rPr>
+        <w:t xml:space="preserve"> lý </w:t>
+      </w:r>
+      <w:r>
+        <w:rPr>
+          <w:rFonts w:asciiTheme="majorHAnsi" w:hAnsiTheme="majorHAnsi" w:cstheme="majorHAnsi"/>
+          <w:bCs/>
+          <w:color w:val="000000" w:themeColor="text1"/>
+          <w:lang w:val="vi-VN"/>
+        </w:rPr>
+        <w:t>thành viên</w:t>
+      </w:r>
+      <w:r>
+        <w:rPr>
+          <w:rFonts w:asciiTheme="majorHAnsi" w:hAnsiTheme="majorHAnsi" w:cstheme="majorHAnsi"/>
+          <w:bCs/>
+          <w:color w:val="000000" w:themeColor="text1"/>
+        </w:rPr>
+        <w:t>” trong trang chủ</w:t>
+      </w:r>
+      <w:r>
+        <w:rPr>
+          <w:rFonts w:asciiTheme="majorHAnsi" w:hAnsiTheme="majorHAnsi" w:cstheme="majorHAnsi"/>
+          <w:bCs/>
+          <w:color w:val="000000" w:themeColor="text1"/>
+          <w:lang w:val="vi-VN"/>
+        </w:rPr>
+        <w:t xml:space="preserve"> quản lý</w:t>
+      </w:r>
+      <w:r>
+        <w:rPr>
+          <w:rFonts w:asciiTheme="majorHAnsi" w:hAnsiTheme="majorHAnsi" w:cstheme="majorHAnsi"/>
+          <w:bCs/>
+          <w:color w:val="000000" w:themeColor="text1"/>
+        </w:rPr>
+        <w:t xml:space="preserve">. Hệ thống sẽ hiển thị danh </w:t>
+      </w:r>
+      <w:r>
+        <w:rPr>
+          <w:rFonts w:asciiTheme="majorHAnsi" w:hAnsiTheme="majorHAnsi" w:cstheme="majorHAnsi"/>
+          <w:bCs/>
+          <w:color w:val="000000" w:themeColor="text1"/>
+        </w:rPr>
+        <w:t>sách</w:t>
+      </w:r>
+      <w:r>
+        <w:rPr>
+          <w:rFonts w:asciiTheme="majorHAnsi" w:hAnsiTheme="majorHAnsi" w:cstheme="majorHAnsi"/>
+          <w:bCs/>
+          <w:color w:val="000000" w:themeColor="text1"/>
+        </w:rPr>
+        <w:t xml:space="preserve"> </w:t>
+      </w:r>
+      <w:r>
+        <w:rPr>
+          <w:rFonts w:asciiTheme="majorHAnsi" w:hAnsiTheme="majorHAnsi" w:cstheme="majorHAnsi"/>
+          <w:bCs/>
+          <w:color w:val="000000" w:themeColor="text1"/>
+        </w:rPr>
+        <w:t>thành</w:t>
+      </w:r>
+      <w:r>
+        <w:rPr>
+          <w:rFonts w:asciiTheme="majorHAnsi" w:hAnsiTheme="majorHAnsi" w:cstheme="majorHAnsi"/>
+          <w:bCs/>
+          <w:color w:val="000000" w:themeColor="text1"/>
+          <w:lang w:val="vi-VN"/>
+        </w:rPr>
+        <w:t xml:space="preserve"> viên hiện </w:t>
+      </w:r>
+      <w:r>
+        <w:rPr>
+          <w:rFonts w:asciiTheme="majorHAnsi" w:hAnsiTheme="majorHAnsi" w:cstheme="majorHAnsi"/>
+          <w:bCs/>
+          <w:color w:val="000000" w:themeColor="text1"/>
+        </w:rPr>
+        <w:t xml:space="preserve">có từ bảng </w:t>
+      </w:r>
+      <w:r>
+        <w:rPr>
+          <w:rFonts w:asciiTheme="majorHAnsi" w:hAnsiTheme="majorHAnsi" w:cstheme="majorHAnsi"/>
+          <w:bCs/>
+          <w:color w:val="000000" w:themeColor="text1"/>
+        </w:rPr>
+        <w:t>USER</w:t>
+      </w:r>
+      <w:r>
+        <w:rPr>
+          <w:rFonts w:asciiTheme="majorHAnsi" w:hAnsiTheme="majorHAnsi" w:cstheme="majorHAnsi"/>
+          <w:bCs/>
+          <w:color w:val="000000" w:themeColor="text1"/>
+          <w:lang w:val="vi-VN"/>
+        </w:rPr>
+        <w:t xml:space="preserve">, </w:t>
+      </w:r>
+      <w:r>
+        <w:rPr>
+          <w:rFonts w:asciiTheme="majorHAnsi" w:hAnsiTheme="majorHAnsi" w:cstheme="majorHAnsi"/>
+          <w:bCs/>
+          <w:color w:val="000000" w:themeColor="text1"/>
+          <w:lang w:val="vi-VN"/>
+        </w:rPr>
+        <w:t>MEMBERSHIP</w:t>
+      </w:r>
+      <w:r>
+        <w:rPr>
+          <w:rFonts w:asciiTheme="majorHAnsi" w:hAnsiTheme="majorHAnsi" w:cstheme="majorHAnsi"/>
+          <w:bCs/>
+          <w:color w:val="000000" w:themeColor="text1"/>
+        </w:rPr>
+        <w:t>.</w:t>
+      </w:r>
+    </w:p>
+    <w:p>
+      <w:pPr>
+        <w:pStyle w:val="Para3"/>
+        <w:numPr>
+          <w:ilvl w:val="3"/>
+          <w:numId w:val="27"/>
+        </w:numPr>
+        <w:spacing w:after="0"/>
+        <w:ind w:left="993"/>
+        <w:rPr>
+          <w:rFonts w:asciiTheme="majorHAnsi" w:hAnsiTheme="majorHAnsi" w:cstheme="majorHAnsi"/>
+          <w:bCs/>
+          <w:color w:val="000000" w:themeColor="text1"/>
+        </w:rPr>
+      </w:pPr>
+      <w:r>
+        <w:rPr>
+          <w:rFonts w:asciiTheme="majorHAnsi" w:hAnsiTheme="majorHAnsi" w:cstheme="majorHAnsi"/>
+          <w:bCs/>
+          <w:color w:val="000000" w:themeColor="text1"/>
+        </w:rPr>
+        <w:t>Thêm</w:t>
+      </w:r>
+      <w:r>
+        <w:rPr>
+          <w:rFonts w:asciiTheme="majorHAnsi" w:hAnsiTheme="majorHAnsi" w:cstheme="majorHAnsi"/>
+          <w:bCs/>
+          <w:color w:val="000000" w:themeColor="text1"/>
+          <w:lang w:val="vi-VN"/>
+        </w:rPr>
+        <w:t xml:space="preserve"> </w:t>
+      </w:r>
+      <w:r>
+        <w:rPr>
+          <w:rFonts w:asciiTheme="majorHAnsi" w:hAnsiTheme="majorHAnsi" w:cstheme="majorHAnsi"/>
+          <w:bCs/>
+          <w:color w:val="000000" w:themeColor="text1"/>
+          <w:lang w:val="vi-VN"/>
+        </w:rPr>
+        <w:t>thành viên</w:t>
+      </w:r>
+      <w:r>
+        <w:rPr>
+          <w:rFonts w:asciiTheme="majorHAnsi" w:hAnsiTheme="majorHAnsi" w:cstheme="majorHAnsi"/>
+          <w:bCs/>
+          <w:color w:val="000000" w:themeColor="text1"/>
+          <w:lang w:val="vi-VN"/>
+        </w:rPr>
+        <w:t>:</w:t>
+      </w:r>
+    </w:p>
+    <w:p>
+      <w:pPr>
+        <w:pStyle w:val="Para3"/>
+        <w:numPr>
+          <w:ilvl w:val="0"/>
+          <w:numId w:val="0"/>
+        </w:numPr>
+        <w:spacing w:after="0"/>
+        <w:ind w:left="1134" w:firstLine="567"/>
+        <w:rPr>
+          <w:rFonts w:asciiTheme="majorHAnsi" w:hAnsiTheme="majorHAnsi" w:cstheme="majorHAnsi"/>
+          <w:bCs/>
+          <w:color w:val="000000" w:themeColor="text1"/>
+          <w:lang w:val="vi-VN"/>
+        </w:rPr>
+      </w:pPr>
+      <w:r>
+        <w:rPr>
+          <w:rFonts w:asciiTheme="majorHAnsi" w:hAnsiTheme="majorHAnsi" w:cstheme="majorHAnsi"/>
+          <w:bCs/>
+          <w:color w:val="000000" w:themeColor="text1"/>
+        </w:rPr>
+        <w:t>Use case này bắt đầu khi khách hàng kick vào nút “</w:t>
+      </w:r>
+      <w:r>
+        <w:rPr>
+          <w:rFonts w:asciiTheme="majorHAnsi" w:hAnsiTheme="majorHAnsi" w:cstheme="majorHAnsi"/>
+          <w:bCs/>
+          <w:color w:val="000000" w:themeColor="text1"/>
+        </w:rPr>
+        <w:t>Thêm</w:t>
+      </w:r>
+      <w:r>
+        <w:rPr>
+          <w:rFonts w:asciiTheme="majorHAnsi" w:hAnsiTheme="majorHAnsi" w:cstheme="majorHAnsi"/>
+          <w:bCs/>
+          <w:color w:val="000000" w:themeColor="text1"/>
+          <w:lang w:val="vi-VN"/>
+        </w:rPr>
+        <w:t xml:space="preserve"> thành viên</w:t>
+      </w:r>
+      <w:r>
+        <w:rPr>
+          <w:rFonts w:asciiTheme="majorHAnsi" w:hAnsiTheme="majorHAnsi" w:cstheme="majorHAnsi"/>
+          <w:bCs/>
+          <w:color w:val="000000" w:themeColor="text1"/>
+        </w:rPr>
+        <w:t>” trong màn</w:t>
+      </w:r>
+      <w:r>
+        <w:rPr>
+          <w:rFonts w:asciiTheme="majorHAnsi" w:hAnsiTheme="majorHAnsi" w:cstheme="majorHAnsi"/>
+          <w:bCs/>
+          <w:color w:val="000000" w:themeColor="text1"/>
+          <w:lang w:val="vi-VN"/>
+        </w:rPr>
+        <w:t xml:space="preserve"> hình “Quản lý </w:t>
+      </w:r>
+      <w:r>
+        <w:rPr>
+          <w:rFonts w:asciiTheme="majorHAnsi" w:hAnsiTheme="majorHAnsi" w:cstheme="majorHAnsi"/>
+          <w:bCs/>
+          <w:color w:val="000000" w:themeColor="text1"/>
+          <w:lang w:val="vi-VN"/>
+        </w:rPr>
+        <w:t>thành viên</w:t>
+      </w:r>
+      <w:r>
+        <w:rPr>
+          <w:rFonts w:asciiTheme="majorHAnsi" w:hAnsiTheme="majorHAnsi" w:cstheme="majorHAnsi"/>
+          <w:bCs/>
+          <w:color w:val="000000" w:themeColor="text1"/>
+          <w:lang w:val="vi-VN"/>
+        </w:rPr>
+        <w:t>”</w:t>
+      </w:r>
+      <w:r>
+        <w:rPr>
+          <w:rFonts w:asciiTheme="majorHAnsi" w:hAnsiTheme="majorHAnsi" w:cstheme="majorHAnsi"/>
+          <w:bCs/>
+          <w:color w:val="000000" w:themeColor="text1"/>
+        </w:rPr>
+        <w:t>. Hệ thống sẽ hiển thị form</w:t>
+      </w:r>
+      <w:r>
+        <w:rPr>
+          <w:rFonts w:asciiTheme="majorHAnsi" w:hAnsiTheme="majorHAnsi" w:cstheme="majorHAnsi"/>
+          <w:bCs/>
+          <w:color w:val="000000" w:themeColor="text1"/>
+          <w:lang w:val="vi-VN"/>
+        </w:rPr>
+        <w:t xml:space="preserve"> điền thông tin </w:t>
+      </w:r>
+      <w:r>
+        <w:rPr>
+          <w:rFonts w:asciiTheme="majorHAnsi" w:hAnsiTheme="majorHAnsi" w:cstheme="majorHAnsi"/>
+          <w:bCs/>
+          <w:color w:val="000000" w:themeColor="text1"/>
+          <w:lang w:val="vi-VN"/>
+        </w:rPr>
+        <w:t xml:space="preserve">thành viên </w:t>
+      </w:r>
+      <w:r>
+        <w:rPr>
+          <w:rFonts w:asciiTheme="majorHAnsi" w:hAnsiTheme="majorHAnsi" w:cstheme="majorHAnsi"/>
+          <w:bCs/>
+          <w:color w:val="000000" w:themeColor="text1"/>
+          <w:lang w:val="vi-VN"/>
+        </w:rPr>
+        <w:t>vào form, nhấn “Thêm”, dữ liệu được lưu vào bảng</w:t>
+      </w:r>
+      <w:r>
+        <w:rPr>
+          <w:rFonts w:asciiTheme="majorHAnsi" w:hAnsiTheme="majorHAnsi" w:cstheme="majorHAnsi"/>
+          <w:bCs/>
+          <w:color w:val="000000" w:themeColor="text1"/>
+        </w:rPr>
+        <w:t xml:space="preserve"> </w:t>
+      </w:r>
+      <w:r>
+        <w:rPr>
+          <w:rFonts w:asciiTheme="majorHAnsi" w:hAnsiTheme="majorHAnsi" w:cstheme="majorHAnsi"/>
+          <w:bCs/>
+          <w:color w:val="000000" w:themeColor="text1"/>
+          <w:lang w:val="vi-VN"/>
+        </w:rPr>
+        <w:t>MEMBERSHIP</w:t>
+      </w:r>
+      <w:r>
+        <w:rPr>
+          <w:rFonts w:asciiTheme="majorHAnsi" w:hAnsiTheme="majorHAnsi" w:cstheme="majorHAnsi"/>
+          <w:bCs/>
+          <w:color w:val="000000" w:themeColor="text1"/>
+        </w:rPr>
+        <w:t>.</w:t>
+      </w:r>
+    </w:p>
+    <w:p>
+      <w:pPr>
+        <w:pStyle w:val="Para3"/>
+        <w:numPr>
+          <w:ilvl w:val="0"/>
+          <w:numId w:val="0"/>
+        </w:numPr>
+        <w:spacing w:after="0"/>
+        <w:ind w:left="1134" w:firstLine="567"/>
+        <w:rPr>
+          <w:rFonts w:asciiTheme="majorHAnsi" w:hAnsiTheme="majorHAnsi" w:cstheme="majorHAnsi"/>
+          <w:bCs/>
+          <w:color w:val="000000" w:themeColor="text1"/>
+          <w:lang w:val="vi-VN"/>
+        </w:rPr>
+      </w:pPr>
+    </w:p>
+    <w:p>
+      <w:pPr>
+        <w:pStyle w:val="Para3"/>
+        <w:numPr>
+          <w:ilvl w:val="2"/>
+          <w:numId w:val="27"/>
+        </w:numPr>
+        <w:spacing w:after="0"/>
+        <w:ind w:left="851" w:hanging="142"/>
+        <w:rPr>
+          <w:rFonts w:asciiTheme="majorHAnsi" w:hAnsiTheme="majorHAnsi" w:cstheme="majorHAnsi"/>
+          <w:bCs/>
+          <w:color w:val="000000" w:themeColor="text1"/>
+        </w:rPr>
+      </w:pPr>
+      <w:r>
+        <w:rPr>
+          <w:rFonts w:asciiTheme="majorHAnsi" w:hAnsiTheme="majorHAnsi" w:cstheme="majorHAnsi"/>
+          <w:bCs/>
+          <w:color w:val="000000" w:themeColor="text1"/>
+        </w:rPr>
+        <w:t xml:space="preserve">Sửa </w:t>
+      </w:r>
+      <w:r>
+        <w:rPr>
+          <w:rFonts w:asciiTheme="majorHAnsi" w:hAnsiTheme="majorHAnsi" w:cstheme="majorHAnsi"/>
+          <w:bCs/>
+          <w:color w:val="000000" w:themeColor="text1"/>
+        </w:rPr>
+        <w:t>thành</w:t>
+      </w:r>
+      <w:r>
+        <w:rPr>
+          <w:rFonts w:asciiTheme="majorHAnsi" w:hAnsiTheme="majorHAnsi" w:cstheme="majorHAnsi"/>
+          <w:bCs/>
+          <w:color w:val="000000" w:themeColor="text1"/>
+          <w:lang w:val="vi-VN"/>
+        </w:rPr>
+        <w:t xml:space="preserve"> viên</w:t>
+      </w:r>
+      <w:r>
+        <w:rPr>
+          <w:rFonts w:asciiTheme="majorHAnsi" w:hAnsiTheme="majorHAnsi" w:cstheme="majorHAnsi"/>
+          <w:bCs/>
+          <w:color w:val="000000" w:themeColor="text1"/>
+        </w:rPr>
+        <w:t>:</w:t>
+      </w:r>
+    </w:p>
+    <w:p>
+      <w:pPr>
+        <w:pStyle w:val="Para3"/>
+        <w:numPr>
+          <w:ilvl w:val="0"/>
+          <w:numId w:val="0"/>
+        </w:numPr>
+        <w:spacing w:after="0"/>
+        <w:ind w:left="1134"/>
+        <w:rPr>
+          <w:rFonts w:asciiTheme="majorHAnsi" w:hAnsiTheme="majorHAnsi" w:cstheme="majorHAnsi"/>
+          <w:bCs/>
+          <w:color w:val="000000" w:themeColor="text1"/>
+          <w:lang w:val="vi-VN"/>
+        </w:rPr>
+      </w:pPr>
+      <w:r>
+        <w:rPr>
+          <w:rFonts w:asciiTheme="majorHAnsi" w:hAnsiTheme="majorHAnsi" w:cstheme="majorHAnsi"/>
+          <w:bCs/>
+          <w:color w:val="000000" w:themeColor="text1"/>
+        </w:rPr>
+        <w:t>Admin</w:t>
+      </w:r>
+      <w:r>
+        <w:rPr>
+          <w:rFonts w:asciiTheme="majorHAnsi" w:hAnsiTheme="majorHAnsi" w:cstheme="majorHAnsi"/>
+          <w:bCs/>
+          <w:color w:val="000000" w:themeColor="text1"/>
+          <w:lang w:val="vi-VN"/>
+        </w:rPr>
+        <w:t xml:space="preserve"> </w:t>
+      </w:r>
+      <w:r>
+        <w:rPr>
+          <w:rFonts w:asciiTheme="majorHAnsi" w:hAnsiTheme="majorHAnsi" w:cstheme="majorHAnsi"/>
+          <w:bCs/>
+          <w:color w:val="000000" w:themeColor="text1"/>
+        </w:rPr>
+        <w:t>chỉnh sửa thông</w:t>
+      </w:r>
+      <w:r>
+        <w:rPr>
+          <w:rFonts w:asciiTheme="majorHAnsi" w:hAnsiTheme="majorHAnsi" w:cstheme="majorHAnsi"/>
+          <w:bCs/>
+          <w:color w:val="000000" w:themeColor="text1"/>
+          <w:lang w:val="vi-VN"/>
+        </w:rPr>
+        <w:t xml:space="preserve"> tin </w:t>
+      </w:r>
+      <w:r>
+        <w:rPr>
+          <w:rFonts w:asciiTheme="majorHAnsi" w:hAnsiTheme="majorHAnsi" w:cstheme="majorHAnsi"/>
+          <w:bCs/>
+          <w:color w:val="000000" w:themeColor="text1"/>
+        </w:rPr>
+        <w:t>thành</w:t>
+      </w:r>
+      <w:r>
+        <w:rPr>
+          <w:rFonts w:asciiTheme="majorHAnsi" w:hAnsiTheme="majorHAnsi" w:cstheme="majorHAnsi"/>
+          <w:bCs/>
+          <w:color w:val="000000" w:themeColor="text1"/>
+          <w:lang w:val="vi-VN"/>
+        </w:rPr>
+        <w:t xml:space="preserve"> viên</w:t>
+      </w:r>
+      <w:r>
+        <w:rPr>
+          <w:rFonts w:asciiTheme="majorHAnsi" w:hAnsiTheme="majorHAnsi" w:cstheme="majorHAnsi"/>
+          <w:bCs/>
+          <w:color w:val="000000" w:themeColor="text1"/>
+          <w:lang w:val="vi-VN"/>
+        </w:rPr>
+        <w:t xml:space="preserve"> </w:t>
+      </w:r>
+      <w:r>
+        <w:rPr>
+          <w:rFonts w:asciiTheme="majorHAnsi" w:hAnsiTheme="majorHAnsi" w:cstheme="majorHAnsi"/>
+          <w:bCs/>
+          <w:color w:val="000000" w:themeColor="text1"/>
+          <w:lang w:val="vi-VN"/>
+        </w:rPr>
+        <w:t>bao gồm:</w:t>
+      </w:r>
+      <w:r>
+        <w:rPr>
+          <w:rFonts w:asciiTheme="majorHAnsi" w:hAnsiTheme="majorHAnsi" w:cstheme="majorHAnsi"/>
+          <w:bCs/>
+          <w:color w:val="000000" w:themeColor="text1"/>
+          <w:lang w:val="vi-VN"/>
+        </w:rPr>
+        <w:t xml:space="preserve"> tên, số điện thoại, địa chỉ, ngày sinh...</w:t>
+      </w:r>
+      <w:r>
+        <w:rPr>
+          <w:rFonts w:asciiTheme="majorHAnsi" w:hAnsiTheme="majorHAnsi" w:cstheme="majorHAnsi"/>
+          <w:bCs/>
+          <w:color w:val="000000" w:themeColor="text1"/>
+          <w:lang w:val="vi-VN"/>
+        </w:rPr>
+        <w:t xml:space="preserve"> và lưu vào bảng </w:t>
+      </w:r>
+      <w:r>
+        <w:rPr>
+          <w:rFonts w:asciiTheme="majorHAnsi" w:hAnsiTheme="majorHAnsi" w:cstheme="majorHAnsi"/>
+          <w:bCs/>
+          <w:color w:val="000000" w:themeColor="text1"/>
+          <w:lang w:val="vi-VN"/>
+        </w:rPr>
+        <w:t>MEMBERSHIP</w:t>
+      </w:r>
+      <w:r>
+        <w:rPr>
+          <w:rFonts w:asciiTheme="majorHAnsi" w:hAnsiTheme="majorHAnsi" w:cstheme="majorHAnsi"/>
+          <w:bCs/>
+          <w:color w:val="000000" w:themeColor="text1"/>
+          <w:lang w:val="vi-VN"/>
+        </w:rPr>
+        <w:t>.</w:t>
+      </w:r>
+    </w:p>
+    <w:p>
+      <w:pPr>
+        <w:pStyle w:val="Para3"/>
+        <w:numPr>
+          <w:ilvl w:val="2"/>
+          <w:numId w:val="27"/>
+        </w:numPr>
+        <w:spacing w:after="0"/>
+        <w:ind w:left="851" w:hanging="142"/>
+        <w:rPr>
+          <w:rFonts w:asciiTheme="majorHAnsi" w:hAnsiTheme="majorHAnsi" w:cstheme="majorHAnsi"/>
+          <w:bCs/>
+          <w:color w:val="000000" w:themeColor="text1"/>
+        </w:rPr>
+      </w:pPr>
+      <w:r>
+        <w:rPr>
+          <w:rFonts w:asciiTheme="majorHAnsi" w:hAnsiTheme="majorHAnsi" w:cstheme="majorHAnsi"/>
+          <w:bCs/>
+          <w:color w:val="000000" w:themeColor="text1"/>
+        </w:rPr>
+        <w:t xml:space="preserve">Xóa </w:t>
+      </w:r>
+      <w:r>
+        <w:rPr>
+          <w:rFonts w:asciiTheme="majorHAnsi" w:hAnsiTheme="majorHAnsi" w:cstheme="majorHAnsi"/>
+          <w:bCs/>
+          <w:color w:val="000000" w:themeColor="text1"/>
+        </w:rPr>
+        <w:t>thành</w:t>
+      </w:r>
+      <w:r>
+        <w:rPr>
+          <w:rFonts w:asciiTheme="majorHAnsi" w:hAnsiTheme="majorHAnsi" w:cstheme="majorHAnsi"/>
+          <w:bCs/>
+          <w:color w:val="000000" w:themeColor="text1"/>
+          <w:lang w:val="vi-VN"/>
+        </w:rPr>
+        <w:t xml:space="preserve"> viên</w:t>
+      </w:r>
+      <w:r>
+        <w:rPr>
+          <w:rFonts w:asciiTheme="majorHAnsi" w:hAnsiTheme="majorHAnsi" w:cstheme="majorHAnsi"/>
+          <w:bCs/>
+          <w:color w:val="000000" w:themeColor="text1"/>
+        </w:rPr>
+        <w:t>:</w:t>
+      </w:r>
+    </w:p>
+    <w:p>
+      <w:pPr>
+        <w:pStyle w:val="Para3"/>
+        <w:numPr>
+          <w:ilvl w:val="0"/>
+          <w:numId w:val="0"/>
+        </w:numPr>
+        <w:spacing w:after="0"/>
+        <w:ind w:left="1134"/>
+        <w:rPr>
+          <w:rFonts w:asciiTheme="majorHAnsi" w:hAnsiTheme="majorHAnsi" w:cstheme="majorHAnsi"/>
+          <w:bCs/>
+          <w:color w:val="000000" w:themeColor="text1"/>
+        </w:rPr>
+      </w:pPr>
+      <w:r>
+        <w:rPr>
+          <w:rFonts w:asciiTheme="majorHAnsi" w:hAnsiTheme="majorHAnsi" w:cstheme="majorHAnsi"/>
+          <w:bCs/>
+          <w:color w:val="000000" w:themeColor="text1"/>
+        </w:rPr>
+        <w:t>Admin</w:t>
+      </w:r>
+      <w:r>
+        <w:rPr>
+          <w:rFonts w:asciiTheme="majorHAnsi" w:hAnsiTheme="majorHAnsi" w:cstheme="majorHAnsi"/>
+          <w:bCs/>
+          <w:color w:val="000000" w:themeColor="text1"/>
+          <w:lang w:val="vi-VN"/>
+        </w:rPr>
+        <w:t xml:space="preserve"> </w:t>
+      </w:r>
+      <w:r>
+        <w:rPr>
+          <w:rFonts w:asciiTheme="majorHAnsi" w:hAnsiTheme="majorHAnsi" w:cstheme="majorHAnsi"/>
+          <w:bCs/>
+          <w:color w:val="000000" w:themeColor="text1"/>
+        </w:rPr>
+        <w:t>nhấn vào biểu tượng thùng rác. Hệ thống sẽ xóa thông tin sản phẩm vừa xóa ra khỏi bảng</w:t>
+      </w:r>
+      <w:r>
+        <w:rPr>
+          <w:rFonts w:asciiTheme="majorHAnsi" w:hAnsiTheme="majorHAnsi" w:cstheme="majorHAnsi"/>
+          <w:bCs/>
+          <w:color w:val="000000" w:themeColor="text1"/>
+          <w:lang w:val="vi-VN"/>
+        </w:rPr>
+        <w:t xml:space="preserve"> </w:t>
+      </w:r>
+      <w:r>
+        <w:rPr>
+          <w:rFonts w:asciiTheme="majorHAnsi" w:hAnsiTheme="majorHAnsi" w:cstheme="majorHAnsi"/>
+          <w:bCs/>
+          <w:color w:val="000000" w:themeColor="text1"/>
+          <w:lang w:val="vi-VN"/>
+        </w:rPr>
+        <w:t>MEMBERSHIP</w:t>
+      </w:r>
+      <w:r>
+        <w:rPr>
+          <w:rFonts w:asciiTheme="majorHAnsi" w:hAnsiTheme="majorHAnsi" w:cstheme="majorHAnsi"/>
+          <w:bCs/>
+          <w:color w:val="000000" w:themeColor="text1"/>
+          <w:lang w:val="vi-VN"/>
+        </w:rPr>
+        <w:t xml:space="preserve"> </w:t>
+      </w:r>
+      <w:r>
+        <w:rPr>
+          <w:rFonts w:asciiTheme="majorHAnsi" w:hAnsiTheme="majorHAnsi" w:cstheme="majorHAnsi"/>
+          <w:bCs/>
+          <w:color w:val="000000" w:themeColor="text1"/>
+          <w:lang w:val="vi-VN"/>
+        </w:rPr>
+        <w:t xml:space="preserve">và </w:t>
+      </w:r>
+      <w:r>
+        <w:rPr>
+          <w:rFonts w:asciiTheme="majorHAnsi" w:hAnsiTheme="majorHAnsi" w:cstheme="majorHAnsi"/>
+          <w:bCs/>
+          <w:color w:val="000000" w:themeColor="text1"/>
+        </w:rPr>
+        <w:t xml:space="preserve">hiển thị màn hình các </w:t>
+      </w:r>
+      <w:r>
+        <w:rPr>
+          <w:rFonts w:asciiTheme="majorHAnsi" w:hAnsiTheme="majorHAnsi" w:cstheme="majorHAnsi"/>
+          <w:bCs/>
+          <w:color w:val="000000" w:themeColor="text1"/>
+        </w:rPr>
+        <w:t>thành</w:t>
+      </w:r>
+      <w:r>
+        <w:rPr>
+          <w:rFonts w:asciiTheme="majorHAnsi" w:hAnsiTheme="majorHAnsi" w:cstheme="majorHAnsi"/>
+          <w:bCs/>
+          <w:color w:val="000000" w:themeColor="text1"/>
+          <w:lang w:val="vi-VN"/>
+        </w:rPr>
+        <w:t xml:space="preserve"> viên </w:t>
+      </w:r>
+      <w:r>
+        <w:rPr>
+          <w:rFonts w:asciiTheme="majorHAnsi" w:hAnsiTheme="majorHAnsi" w:cstheme="majorHAnsi"/>
+          <w:bCs/>
+          <w:color w:val="000000" w:themeColor="text1"/>
+        </w:rPr>
+        <w:t>còn lại trong giỏ hàng</w:t>
+      </w:r>
+      <w:r>
+        <w:rPr>
+          <w:rFonts w:asciiTheme="majorHAnsi" w:hAnsiTheme="majorHAnsi" w:cstheme="majorHAnsi"/>
+          <w:bCs/>
+          <w:color w:val="000000" w:themeColor="text1"/>
+          <w:lang w:val="vi-VN"/>
+        </w:rPr>
+        <w:t xml:space="preserve"> </w:t>
+      </w:r>
+      <w:r>
+        <w:rPr>
+          <w:rFonts w:asciiTheme="majorHAnsi" w:hAnsiTheme="majorHAnsi" w:cstheme="majorHAnsi"/>
+          <w:bCs/>
+          <w:color w:val="000000" w:themeColor="text1"/>
+        </w:rPr>
+        <w:t>danh</w:t>
+      </w:r>
+      <w:r>
+        <w:rPr>
+          <w:rFonts w:asciiTheme="majorHAnsi" w:hAnsiTheme="majorHAnsi" w:cstheme="majorHAnsi"/>
+          <w:bCs/>
+          <w:color w:val="000000" w:themeColor="text1"/>
+          <w:lang w:val="vi-VN"/>
+        </w:rPr>
+        <w:t xml:space="preserve"> sách </w:t>
+      </w:r>
+      <w:r>
+        <w:rPr>
+          <w:rFonts w:asciiTheme="majorHAnsi" w:hAnsiTheme="majorHAnsi" w:cstheme="majorHAnsi"/>
+          <w:bCs/>
+          <w:color w:val="000000" w:themeColor="text1"/>
+          <w:lang w:val="vi-VN"/>
+        </w:rPr>
+        <w:t>thành viên</w:t>
+      </w:r>
+      <w:r>
+        <w:rPr>
+          <w:rFonts w:asciiTheme="majorHAnsi" w:hAnsiTheme="majorHAnsi" w:cstheme="majorHAnsi"/>
+          <w:bCs/>
+          <w:color w:val="000000" w:themeColor="text1"/>
+        </w:rPr>
+        <w:t>.</w:t>
+      </w:r>
+    </w:p>
+    <w:p>
+      <w:pPr>
+        <w:pStyle w:val="Para2"/>
+        <w:numPr>
+          <w:ilvl w:val="1"/>
+          <w:numId w:val="17"/>
+        </w:numPr>
+        <w:spacing w:after="0"/>
+        <w:ind w:left="567" w:hanging="141"/>
+        <w:rPr>
+          <w:rFonts w:asciiTheme="majorHAnsi" w:hAnsiTheme="majorHAnsi" w:cstheme="majorHAnsi"/>
+          <w:bCs/>
+          <w:color w:val="000000" w:themeColor="text1"/>
+        </w:rPr>
+      </w:pPr>
+      <w:r>
+        <w:rPr>
+          <w:rFonts w:asciiTheme="majorHAnsi" w:hAnsiTheme="majorHAnsi" w:cstheme="majorHAnsi"/>
+          <w:bCs/>
+          <w:color w:val="000000" w:themeColor="text1"/>
+        </w:rPr>
+        <w:t>Luồng rẽ nhánh:</w:t>
+      </w:r>
+    </w:p>
+    <w:p>
+      <w:pPr>
+        <w:pStyle w:val="Para3"/>
+        <w:numPr>
+          <w:ilvl w:val="0"/>
+          <w:numId w:val="0"/>
+        </w:numPr>
+        <w:spacing w:after="0"/>
+        <w:ind w:left="993"/>
+        <w:rPr>
+          <w:rFonts w:asciiTheme="majorHAnsi" w:hAnsiTheme="majorHAnsi" w:cstheme="majorHAnsi"/>
+          <w:bCs/>
+          <w:color w:val="000000" w:themeColor="text1"/>
+        </w:rPr>
+      </w:pPr>
+      <w:r>
+        <w:rPr>
+          <w:rFonts w:asciiTheme="majorHAnsi" w:hAnsiTheme="majorHAnsi" w:cstheme="majorHAnsi"/>
+          <w:bCs/>
+          <w:color w:val="000000" w:themeColor="text1"/>
+        </w:rPr>
+        <w:t>Tại bất kỳ thời điểm nào trong quá trình thực hiện use case nếu không kết nối được với cơ sở dữ liệu thì website sẽ hiển thị một thông báo lỗi và use case kết thúc.</w:t>
+      </w:r>
+    </w:p>
+    <w:p>
+      <w:pPr>
+        <w:pStyle w:val="Para2"/>
+        <w:numPr>
+          <w:ilvl w:val="0"/>
+          <w:numId w:val="17"/>
+        </w:numPr>
+        <w:spacing w:after="0"/>
+        <w:ind w:left="284" w:firstLine="0"/>
+        <w:rPr>
+          <w:rFonts w:asciiTheme="majorHAnsi" w:hAnsiTheme="majorHAnsi" w:cstheme="majorHAnsi"/>
+          <w:bCs/>
+          <w:color w:val="000000" w:themeColor="text1"/>
+        </w:rPr>
+      </w:pPr>
+      <w:r>
+        <w:rPr>
+          <w:rFonts w:asciiTheme="majorHAnsi" w:hAnsiTheme="majorHAnsi" w:cstheme="majorHAnsi"/>
+          <w:bCs/>
+          <w:color w:val="000000" w:themeColor="text1"/>
+        </w:rPr>
+        <w:t>Các yêu cầu đặc biệt:</w:t>
+      </w:r>
+    </w:p>
+    <w:p>
+      <w:pPr>
+        <w:pStyle w:val="Para2"/>
+        <w:spacing w:after="0"/>
+        <w:ind w:left="113" w:firstLine="607"/>
+        <w:rPr>
+          <w:rFonts w:asciiTheme="majorHAnsi" w:hAnsiTheme="majorHAnsi" w:cstheme="majorHAnsi"/>
+          <w:bCs/>
+          <w:color w:val="000000" w:themeColor="text1"/>
+        </w:rPr>
+      </w:pPr>
+      <w:r>
+        <w:rPr>
+          <w:rFonts w:asciiTheme="majorHAnsi" w:hAnsiTheme="majorHAnsi" w:cstheme="majorHAnsi"/>
+          <w:bCs/>
+          <w:color w:val="000000" w:themeColor="text1"/>
+        </w:rPr>
+        <w:t>Không có.</w:t>
+      </w:r>
+    </w:p>
+    <w:p>
+      <w:pPr>
+        <w:pStyle w:val="Para2"/>
+        <w:numPr>
+          <w:ilvl w:val="0"/>
+          <w:numId w:val="17"/>
+        </w:numPr>
+        <w:spacing w:after="0"/>
+        <w:ind w:left="284" w:firstLine="0"/>
+        <w:rPr>
+          <w:rFonts w:asciiTheme="majorHAnsi" w:hAnsiTheme="majorHAnsi" w:cstheme="majorHAnsi"/>
+          <w:bCs/>
+          <w:color w:val="000000" w:themeColor="text1"/>
+        </w:rPr>
+      </w:pPr>
+      <w:r>
+        <w:rPr>
+          <w:rFonts w:asciiTheme="majorHAnsi" w:hAnsiTheme="majorHAnsi" w:cstheme="majorHAnsi"/>
+          <w:bCs/>
+          <w:color w:val="000000" w:themeColor="text1"/>
+        </w:rPr>
+        <w:t>Tiền điều kiện:</w:t>
+      </w:r>
+    </w:p>
+    <w:p>
+      <w:pPr>
+        <w:pStyle w:val="Para2"/>
+        <w:spacing w:after="0"/>
+        <w:rPr>
+          <w:rFonts w:asciiTheme="majorHAnsi" w:hAnsiTheme="majorHAnsi" w:cstheme="majorHAnsi"/>
+          <w:bCs/>
+          <w:color w:val="000000" w:themeColor="text1"/>
+        </w:rPr>
+      </w:pPr>
+      <w:r>
+        <w:rPr>
+          <w:rFonts w:asciiTheme="majorHAnsi" w:hAnsiTheme="majorHAnsi" w:cstheme="majorHAnsi"/>
+          <w:bCs/>
+          <w:color w:val="000000" w:themeColor="text1"/>
+        </w:rPr>
+        <w:t>Admin</w:t>
+      </w:r>
+      <w:r>
+        <w:rPr>
+          <w:rFonts w:asciiTheme="majorHAnsi" w:hAnsiTheme="majorHAnsi" w:cstheme="majorHAnsi"/>
+          <w:bCs/>
+          <w:color w:val="000000" w:themeColor="text1"/>
+          <w:lang w:val="vi-VN"/>
+        </w:rPr>
+        <w:t xml:space="preserve"> </w:t>
+      </w:r>
+      <w:r>
+        <w:rPr>
+          <w:rFonts w:asciiTheme="majorHAnsi" w:hAnsiTheme="majorHAnsi" w:cstheme="majorHAnsi"/>
+          <w:bCs/>
+          <w:color w:val="000000" w:themeColor="text1"/>
+          <w:lang w:val="vi-VN"/>
+        </w:rPr>
+        <w:t xml:space="preserve">phải đăng nhập vào hệ thống trước khi thực hiện quản lý </w:t>
+      </w:r>
+      <w:r>
+        <w:rPr>
+          <w:rFonts w:asciiTheme="majorHAnsi" w:hAnsiTheme="majorHAnsi" w:cstheme="majorHAnsi"/>
+          <w:bCs/>
+          <w:color w:val="000000" w:themeColor="text1"/>
+          <w:lang w:val="vi-VN"/>
+        </w:rPr>
+        <w:t>thành viên</w:t>
+      </w:r>
+      <w:r>
+        <w:rPr>
+          <w:rFonts w:asciiTheme="majorHAnsi" w:hAnsiTheme="majorHAnsi" w:cstheme="majorHAnsi"/>
+          <w:bCs/>
+          <w:color w:val="000000" w:themeColor="text1"/>
+        </w:rPr>
+        <w:t>.</w:t>
+      </w:r>
+    </w:p>
+    <w:p>
+      <w:pPr>
+        <w:pStyle w:val="Para2"/>
+        <w:numPr>
+          <w:ilvl w:val="0"/>
+          <w:numId w:val="17"/>
+        </w:numPr>
+        <w:spacing w:after="0"/>
+        <w:ind w:left="284" w:firstLine="0"/>
+        <w:rPr>
+          <w:rFonts w:asciiTheme="majorHAnsi" w:hAnsiTheme="majorHAnsi" w:cstheme="majorHAnsi"/>
+          <w:bCs/>
+          <w:color w:val="000000" w:themeColor="text1"/>
+        </w:rPr>
+      </w:pPr>
+      <w:r>
+        <w:rPr>
+          <w:rFonts w:asciiTheme="majorHAnsi" w:hAnsiTheme="majorHAnsi" w:cstheme="majorHAnsi"/>
+          <w:bCs/>
+          <w:color w:val="000000" w:themeColor="text1"/>
+        </w:rPr>
+        <w:t>Hậu điều kiện:</w:t>
+      </w:r>
+    </w:p>
+    <w:p>
+      <w:pPr>
+        <w:pStyle w:val="Para2"/>
+        <w:spacing w:after="0"/>
+        <w:ind w:left="113" w:firstLine="607"/>
+        <w:rPr>
+          <w:rFonts w:asciiTheme="majorHAnsi" w:hAnsiTheme="majorHAnsi" w:cstheme="majorHAnsi"/>
+          <w:bCs/>
+          <w:color w:val="000000" w:themeColor="text1"/>
+        </w:rPr>
+      </w:pPr>
+      <w:r>
+        <w:rPr>
+          <w:rFonts w:asciiTheme="majorHAnsi" w:hAnsiTheme="majorHAnsi" w:cstheme="majorHAnsi"/>
+          <w:bCs/>
+          <w:color w:val="000000" w:themeColor="text1"/>
+        </w:rPr>
+        <w:t>Không có.</w:t>
+      </w:r>
+    </w:p>
+    <w:p>
+      <w:pPr>
+        <w:pStyle w:val="Para2"/>
+        <w:numPr>
+          <w:ilvl w:val="0"/>
+          <w:numId w:val="17"/>
+        </w:numPr>
+        <w:spacing w:after="0"/>
+        <w:ind w:left="284" w:firstLine="0"/>
+        <w:rPr>
+          <w:rFonts w:asciiTheme="majorHAnsi" w:hAnsiTheme="majorHAnsi" w:cstheme="majorHAnsi"/>
+          <w:bCs/>
+          <w:color w:val="000000" w:themeColor="text1"/>
+        </w:rPr>
+      </w:pPr>
+      <w:r>
+        <w:rPr>
+          <w:rFonts w:asciiTheme="majorHAnsi" w:hAnsiTheme="majorHAnsi" w:cstheme="majorHAnsi"/>
+          <w:bCs/>
+          <w:color w:val="000000" w:themeColor="text1"/>
+        </w:rPr>
+        <w:t>Điểm mở rộng:  Không có.</w:t>
+      </w:r>
     </w:p>
     <w:p>
       <w:pPr>
@@ -16217,6 +17013,42 @@
         <w:spacing w:after="0"/>
         <w:ind w:left="0" w:firstLine="0"/>
         <w:rPr>
+          <w:rFonts w:asciiTheme="majorHAnsi" w:hAnsiTheme="majorHAnsi" w:cstheme="majorHAnsi"/>
+          <w:bCs/>
+          <w:color w:val="000000" w:themeColor="text1"/>
+          <w:lang w:val="vi-VN"/>
+        </w:rPr>
+      </w:pPr>
+    </w:p>
+    <w:p>
+      <w:pPr>
+        <w:pStyle w:val="Para2"/>
+        <w:spacing w:after="0"/>
+        <w:ind w:left="0" w:firstLine="0"/>
+        <w:rPr>
+          <w:bCs/>
+          <w:color w:val="000000" w:themeColor="text1"/>
+          <w:lang w:val="vi-VN"/>
+        </w:rPr>
+      </w:pPr>
+    </w:p>
+    <w:p>
+      <w:pPr>
+        <w:pStyle w:val="Para2"/>
+        <w:ind w:left="-142" w:firstLine="0"/>
+        <w:rPr>
+          <w:bCs/>
+          <w:color w:val="000000" w:themeColor="text1"/>
+          <w:lang w:val="vi-VN"/>
+        </w:rPr>
+      </w:pPr>
+    </w:p>
+    <w:p>
+      <w:pPr>
+        <w:pStyle w:val="Para2"/>
+        <w:spacing w:after="0"/>
+        <w:ind w:left="0" w:firstLine="0"/>
+        <w:rPr>
           <w:color w:val="000000" w:themeColor="text1"/>
           <w:lang w:val="vi-VN"/>
         </w:rPr>
@@ -16279,164 +17111,122 @@
           <w:sz w:val="28"/>
           <w:szCs w:val="28"/>
         </w:rPr>
-        <w:t xml:space="preserve">2.5.1 </w:t>
-      </w:r>
-      <w:r>
-        <w:rPr>
-          <w:sz w:val="28"/>
-          <w:szCs w:val="28"/>
-        </w:rPr>
-        <w:t>Usecase Đăng ký</w:t>
-      </w:r>
-    </w:p>
-    <w:p>
-      <w:pPr>
-        <w:rPr>
-          <w:sz w:val="28"/>
-          <w:szCs w:val="28"/>
-        </w:rPr>
-      </w:pPr>
-    </w:p>
-    <w:p>
-      <w:pPr>
-        <w:rPr>
-          <w:sz w:val="28"/>
-          <w:szCs w:val="28"/>
-        </w:rPr>
-      </w:pPr>
-      <w:r>
-        <w:rPr>
-          <w:sz w:val="28"/>
-          <w:szCs w:val="28"/>
-        </w:rPr>
-        <w:t xml:space="preserve">2.5.2 </w:t>
-      </w:r>
-      <w:r>
-        <w:rPr>
-          <w:sz w:val="28"/>
-          <w:szCs w:val="28"/>
-        </w:rPr>
-        <w:t>Usecase Đăng nhập</w:t>
-      </w:r>
-    </w:p>
-    <w:p>
-      <w:pPr>
-        <w:rPr>
-          <w:sz w:val="28"/>
-          <w:szCs w:val="28"/>
-        </w:rPr>
-      </w:pPr>
-    </w:p>
-    <w:p>
-      <w:pPr>
-        <w:rPr>
-          <w:sz w:val="28"/>
-          <w:szCs w:val="28"/>
-        </w:rPr>
-      </w:pPr>
-      <w:r>
-        <w:rPr>
-          <w:sz w:val="28"/>
-          <w:szCs w:val="28"/>
-        </w:rPr>
-        <w:t xml:space="preserve">2.5.3 </w:t>
-      </w:r>
-      <w:r>
-        <w:rPr>
-          <w:sz w:val="28"/>
-          <w:szCs w:val="28"/>
-        </w:rPr>
-        <w:t>Usecase Tìm kiếm</w:t>
-      </w:r>
-    </w:p>
-    <w:p>
-      <w:pPr>
-        <w:rPr>
-          <w:sz w:val="28"/>
-          <w:szCs w:val="28"/>
-        </w:rPr>
-      </w:pPr>
-    </w:p>
-    <w:p>
-      <w:pPr>
-        <w:rPr>
-          <w:sz w:val="28"/>
-          <w:szCs w:val="28"/>
-        </w:rPr>
-      </w:pPr>
-      <w:r>
-        <w:rPr>
-          <w:sz w:val="28"/>
-          <w:szCs w:val="28"/>
-        </w:rPr>
-        <w:t xml:space="preserve">2.5.4 </w:t>
-      </w:r>
-      <w:r>
-        <w:rPr>
-          <w:sz w:val="28"/>
-          <w:szCs w:val="28"/>
-        </w:rPr>
-        <w:t>Usecase Xem chi tiết sản phẩm</w:t>
-      </w:r>
-    </w:p>
-    <w:p>
-      <w:pPr>
-        <w:rPr>
-          <w:sz w:val="28"/>
-          <w:szCs w:val="28"/>
-        </w:rPr>
-      </w:pPr>
-    </w:p>
-    <w:p>
-      <w:pPr>
-        <w:rPr>
-          <w:sz w:val="28"/>
-          <w:szCs w:val="28"/>
-        </w:rPr>
-      </w:pPr>
-      <w:r>
-        <w:rPr>
-          <w:sz w:val="28"/>
-          <w:szCs w:val="28"/>
-        </w:rPr>
-        <w:t xml:space="preserve">2.5.5 </w:t>
-      </w:r>
-      <w:r>
-        <w:rPr>
-          <w:sz w:val="28"/>
-          <w:szCs w:val="28"/>
-        </w:rPr>
-        <w:t>Usecase Sửa thông tin cá nhân</w:t>
-      </w:r>
-    </w:p>
-    <w:p>
-      <w:pPr>
-        <w:rPr>
-          <w:sz w:val="28"/>
-          <w:szCs w:val="28"/>
-        </w:rPr>
-      </w:pPr>
-    </w:p>
-    <w:p>
-      <w:pPr>
-        <w:rPr>
-          <w:sz w:val="28"/>
-          <w:szCs w:val="28"/>
-        </w:rPr>
-      </w:pPr>
-      <w:r>
-        <w:rPr>
-          <w:sz w:val="28"/>
-          <w:szCs w:val="28"/>
-        </w:rPr>
-        <w:t xml:space="preserve">2.5.6 </w:t>
-      </w:r>
-      <w:r>
-        <w:rPr>
-          <w:sz w:val="28"/>
-          <w:szCs w:val="28"/>
-        </w:rPr>
-        <w:t>Usecase Quản lý sản phẩm</w:t>
+        <w:t>2.5.1 Usecase Đăng ký</w:t>
+      </w:r>
+    </w:p>
+    <w:p>
+      <w:pPr>
+        <w:rPr>
+          <w:sz w:val="28"/>
+          <w:szCs w:val="28"/>
+        </w:rPr>
+      </w:pPr>
+    </w:p>
+    <w:p>
+      <w:pPr>
+        <w:rPr>
+          <w:sz w:val="28"/>
+          <w:szCs w:val="28"/>
+        </w:rPr>
+      </w:pPr>
+      <w:r>
+        <w:rPr>
+          <w:sz w:val="28"/>
+          <w:szCs w:val="28"/>
+        </w:rPr>
+        <w:t>2.5.2 Usecase Đăng nhập</w:t>
+      </w:r>
+    </w:p>
+    <w:p>
+      <w:pPr>
+        <w:rPr>
+          <w:sz w:val="28"/>
+          <w:szCs w:val="28"/>
+        </w:rPr>
+      </w:pPr>
+    </w:p>
+    <w:p>
+      <w:pPr>
+        <w:rPr>
+          <w:sz w:val="28"/>
+          <w:szCs w:val="28"/>
+        </w:rPr>
+      </w:pPr>
+      <w:r>
+        <w:rPr>
+          <w:sz w:val="28"/>
+          <w:szCs w:val="28"/>
+        </w:rPr>
+        <w:t>2.5.3 Usecase Tìm kiếm</w:t>
+      </w:r>
+    </w:p>
+    <w:p>
+      <w:pPr>
+        <w:rPr>
+          <w:sz w:val="28"/>
+          <w:szCs w:val="28"/>
+        </w:rPr>
+      </w:pPr>
+    </w:p>
+    <w:p>
+      <w:pPr>
+        <w:rPr>
+          <w:sz w:val="28"/>
+          <w:szCs w:val="28"/>
+        </w:rPr>
+      </w:pPr>
+      <w:r>
+        <w:rPr>
+          <w:sz w:val="28"/>
+          <w:szCs w:val="28"/>
+        </w:rPr>
+        <w:t>2.5.4 Usecase Xem chi tiết sản phẩm</w:t>
+      </w:r>
+    </w:p>
+    <w:p>
+      <w:pPr>
+        <w:rPr>
+          <w:sz w:val="28"/>
+          <w:szCs w:val="28"/>
+        </w:rPr>
+      </w:pPr>
+    </w:p>
+    <w:p>
+      <w:pPr>
+        <w:rPr>
+          <w:sz w:val="28"/>
+          <w:szCs w:val="28"/>
+        </w:rPr>
+      </w:pPr>
+      <w:r>
+        <w:rPr>
+          <w:sz w:val="28"/>
+          <w:szCs w:val="28"/>
+        </w:rPr>
+        <w:t>2.5.5 Usecase Sửa thông tin cá nhân</w:t>
+      </w:r>
+    </w:p>
+    <w:p>
+      <w:pPr>
+        <w:rPr>
+          <w:sz w:val="28"/>
+          <w:szCs w:val="28"/>
+        </w:rPr>
+      </w:pPr>
+    </w:p>
+    <w:p>
+      <w:pPr>
+        <w:rPr>
+          <w:sz w:val="28"/>
+          <w:szCs w:val="28"/>
+        </w:rPr>
+      </w:pPr>
+      <w:r>
+        <w:rPr>
+          <w:sz w:val="28"/>
+          <w:szCs w:val="28"/>
+        </w:rPr>
+        <w:t>2.5.6 Usecase Quản lý sản phẩm</w:t>
       </w:r>
     </w:p>
     <w:p>
@@ -16462,14 +17252,7 @@
           <w:sz w:val="28"/>
           <w:szCs w:val="28"/>
         </w:rPr>
-        <w:t xml:space="preserve">2.5.7 </w:t>
-      </w:r>
-      <w:r>
-        <w:rPr>
-          <w:sz w:val="28"/>
-          <w:szCs w:val="28"/>
-        </w:rPr>
-        <w:t>Usecase Đặt hàng</w:t>
+        <w:t>2.5.7 Usecase Đặt hàng</w:t>
       </w:r>
       <w:r>
         <w:rPr>
@@ -16507,49 +17290,59 @@
           <w:sz w:val="28"/>
           <w:szCs w:val="28"/>
         </w:rPr>
-        <w:t xml:space="preserve">2.5.8 </w:t>
-      </w:r>
-      <w:r>
-        <w:rPr>
-          <w:bCs/>
-          <w:sz w:val="28"/>
-          <w:szCs w:val="28"/>
-        </w:rPr>
-        <w:t>Usecase Quản lý giỏ hàng</w:t>
-      </w:r>
-    </w:p>
-    <w:p>
-      <w:pPr>
-        <w:rPr>
-          <w:bCs/>
-          <w:sz w:val="28"/>
-          <w:szCs w:val="28"/>
-        </w:rPr>
-      </w:pPr>
-    </w:p>
-    <w:p>
-      <w:pPr>
-        <w:rPr>
-          <w:bCs/>
-          <w:sz w:val="28"/>
-          <w:szCs w:val="28"/>
-        </w:rPr>
-      </w:pPr>
-      <w:r>
-        <w:rPr>
-          <w:bCs/>
-          <w:sz w:val="28"/>
-          <w:szCs w:val="28"/>
-        </w:rPr>
-        <w:t xml:space="preserve">2.5.9 </w:t>
-      </w:r>
-      <w:r>
-        <w:rPr>
-          <w:bCs/>
-          <w:sz w:val="28"/>
-          <w:szCs w:val="28"/>
-        </w:rPr>
-        <w:t>Usecase Quản lý đơn hàng</w:t>
+        <w:t>2.5.8 Usecase Quản lý giỏ hàng</w:t>
+      </w:r>
+    </w:p>
+    <w:p>
+      <w:pPr>
+        <w:rPr>
+          <w:bCs/>
+          <w:sz w:val="28"/>
+          <w:szCs w:val="28"/>
+        </w:rPr>
+      </w:pPr>
+    </w:p>
+    <w:p>
+      <w:pPr>
+        <w:rPr>
+          <w:bCs/>
+          <w:sz w:val="28"/>
+          <w:szCs w:val="28"/>
+        </w:rPr>
+      </w:pPr>
+      <w:r>
+        <w:rPr>
+          <w:bCs/>
+          <w:sz w:val="28"/>
+          <w:szCs w:val="28"/>
+        </w:rPr>
+        <w:t>2.5.9 Usecase Quản lý đơn hàng</w:t>
+      </w:r>
+    </w:p>
+    <w:p>
+      <w:pPr>
+        <w:rPr>
+          <w:bCs/>
+          <w:sz w:val="28"/>
+          <w:szCs w:val="28"/>
+        </w:rPr>
+      </w:pPr>
+    </w:p>
+    <w:p>
+      <w:pPr>
+        <w:rPr>
+          <w:bCs/>
+          <w:sz w:val="28"/>
+          <w:szCs w:val="28"/>
+        </w:rPr>
+      </w:pPr>
+      <w:r>
+        <w:rPr>
+          <w:bCs/>
+          <w:sz w:val="28"/>
+          <w:szCs w:val="28"/>
+        </w:rPr>
+        <w:t>2.5.10 Usecase Quản lý thành viên</w:t>
       </w:r>
     </w:p>
     <w:p>
@@ -16603,7 +17396,7 @@
           <w:noProof/>
         </w:rPr>
         <w:drawing>
-          <wp:inline distT="0" distB="0" distL="0" distR="0" wp14:anchorId="4AA95F48" wp14:editId="2A538DFA">
+          <wp:inline distT="0" distB="0" distL="0" distR="0" wp14:anchorId="4AA95F48" wp14:editId="53021977">
             <wp:extent cx="5972810" cy="4267200"/>
             <wp:effectExtent l="0" t="0" r="8890" b="0"/>
             <wp:docPr id="1051860255" name="Picture 24"/>
@@ -22809,28 +23602,28 @@
 </file>
 
 <file path=customXml/item1.xml><?xml version="1.0" encoding="utf-8"?>
+<b:Sources xmlns:b="http://schemas.openxmlformats.org/officeDocument/2006/bibliography" xmlns="http://schemas.openxmlformats.org/officeDocument/2006/bibliography" SelectedStyle="\APASixthEditionOfficeOnline.xsl" StyleName="APA" Version="6"/>
+</file>
+
+<file path=customXml/item2.xml><?xml version="1.0" encoding="utf-8"?>
 <go:gDocsCustomXmlDataStorage xmlns:go="http://customooxmlschemas.google.com/" xmlns:r="http://schemas.openxmlformats.org/officeDocument/2006/relationships" uri="GoogleDocsCustomDataVersion2">
   <go:docsCustomData xmlns:go="http://customooxmlschemas.google.com/" roundtripDataSignature="AMtx7mjhel3v3bF28tMs5nM6oilvy5Dxnw==">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</go:docsCustomData>
 </go:gDocsCustomXmlDataStorage>
 </file>
 
-<file path=customXml/item2.xml><?xml version="1.0" encoding="utf-8"?>
-<b:Sources xmlns:b="http://schemas.openxmlformats.org/officeDocument/2006/bibliography" xmlns="http://schemas.openxmlformats.org/officeDocument/2006/bibliography" SelectedStyle="\APASixthEditionOfficeOnline.xsl" StyleName="APA" Version="6"/>
+<file path=customXml/itemProps1.xml><?xml version="1.0" encoding="utf-8"?>
+<ds:datastoreItem xmlns:ds="http://schemas.openxmlformats.org/officeDocument/2006/customXml" ds:itemID="{40CBBF66-081B-4F68-8494-1E52AFE78D2D}">
+  <ds:schemaRefs>
+    <ds:schemaRef ds:uri="http://schemas.openxmlformats.org/officeDocument/2006/bibliography"/>
+  </ds:schemaRefs>
+</ds:datastoreItem>
 </file>
 
-<file path=customXml/itemProps1.xml><?xml version="1.0" encoding="utf-8"?>
+<file path=customXml/itemProps2.xml><?xml version="1.0" encoding="utf-8"?>
 <ds:datastoreItem xmlns:ds="http://schemas.openxmlformats.org/officeDocument/2006/customXml" ds:itemID="{11111111-1234-1234-1234-123412341234}">
   <ds:schemaRefs>
     <ds:schemaRef ds:uri="http://customooxmlschemas.google.com/"/>
     <ds:schemaRef ds:uri="http://schemas.openxmlformats.org/officeDocument/2006/relationships"/>
   </ds:schemaRefs>
 </ds:datastoreItem>
-</file>
-
-<file path=customXml/itemProps2.xml><?xml version="1.0" encoding="utf-8"?>
-<ds:datastoreItem xmlns:ds="http://schemas.openxmlformats.org/officeDocument/2006/customXml" ds:itemID="{40CBBF66-081B-4F68-8494-1E52AFE78D2D}">
-  <ds:schemaRefs>
-    <ds:schemaRef ds:uri="http://schemas.openxmlformats.org/officeDocument/2006/bibliography"/>
-  </ds:schemaRefs>
-</ds:datastoreItem>
 </file>
</xml_diff>